<commit_message>
\\FALTA SUMMARY Y REFERENCES//
</commit_message>
<xml_diff>
--- a/Code Report.docx
+++ b/Code Report.docx
@@ -2678,47 +2678,127 @@
           </w:p>
         </w:tc>
       </w:tr>
+      <w:tr>
+        <w:tc>
+          <w:tcPr>
+            <w:tcW w:w="4788" w:type="dxa"/>
+          </w:tcPr>
+          <w:p>
+            <w:pPr>
+              <w:spacing w:line="480" w:lineRule="auto"/>
+              <w:rPr>
+                <w:rFonts w:ascii="Arial" w:hAnsi="Arial" w:cs="Arial"/>
+                <w:sz w:val="24"/>
+                <w:szCs w:val="24"/>
+              </w:rPr>
+            </w:pPr>
+            <w:proofErr w:type="spellStart"/>
+            <w:r>
+              <w:rPr>
+                <w:rFonts w:ascii="Arial" w:hAnsi="Arial" w:cs="Arial"/>
+                <w:sz w:val="24"/>
+                <w:szCs w:val="24"/>
+              </w:rPr>
+              <w:t>calculatePageFaultsOptimal</w:t>
+            </w:r>
+            <w:proofErr w:type="spellEnd"/>
+          </w:p>
+        </w:tc>
+        <w:tc>
+          <w:tcPr>
+            <w:tcW w:w="4788" w:type="dxa"/>
+          </w:tcPr>
+          <w:p>
+            <w:pPr>
+              <w:spacing w:line="360" w:lineRule="auto"/>
+              <w:rPr>
+                <w:rFonts w:ascii="Arial" w:hAnsi="Arial" w:cs="Arial"/>
+                <w:sz w:val="24"/>
+                <w:szCs w:val="24"/>
+              </w:rPr>
+            </w:pPr>
+            <w:r>
+              <w:rPr>
+                <w:rFonts w:ascii="Arial" w:hAnsi="Arial" w:cs="Arial"/>
+                <w:sz w:val="24"/>
+                <w:szCs w:val="24"/>
+              </w:rPr>
+              <w:t xml:space="preserve">Calculate the number of page faults using the Optimal Page Replacement </w:t>
+            </w:r>
+            <w:proofErr w:type="spellStart"/>
+            <w:proofErr w:type="gramStart"/>
+            <w:r>
+              <w:rPr>
+                <w:rFonts w:ascii="Arial" w:hAnsi="Arial" w:cs="Arial"/>
+                <w:sz w:val="24"/>
+                <w:szCs w:val="24"/>
+              </w:rPr>
+              <w:t>algorithm</w:t>
+            </w:r>
+            <w:r>
+              <w:rPr>
+                <w:rFonts w:ascii="Arial" w:hAnsi="Arial" w:cs="Arial"/>
+                <w:sz w:val="24"/>
+                <w:szCs w:val="24"/>
+              </w:rPr>
+              <w:t>.</w:t>
+            </w:r>
+            <w:r>
+              <w:rPr>
+                <w:rFonts w:ascii="Arial" w:hAnsi="Arial" w:cs="Arial"/>
+                <w:sz w:val="24"/>
+                <w:szCs w:val="24"/>
+              </w:rPr>
+              <w:t>This</w:t>
+            </w:r>
+            <w:proofErr w:type="spellEnd"/>
+            <w:proofErr w:type="gramEnd"/>
+            <w:r>
+              <w:rPr>
+                <w:rFonts w:ascii="Arial" w:hAnsi="Arial" w:cs="Arial"/>
+                <w:sz w:val="24"/>
+                <w:szCs w:val="24"/>
+              </w:rPr>
+              <w:t xml:space="preserve"> function takes the number of frames and a linked list of page references as </w:t>
+            </w:r>
+            <w:proofErr w:type="spellStart"/>
+            <w:r>
+              <w:rPr>
+                <w:rFonts w:ascii="Arial" w:hAnsi="Arial" w:cs="Arial"/>
+                <w:sz w:val="24"/>
+                <w:szCs w:val="24"/>
+              </w:rPr>
+              <w:t>input</w:t>
+            </w:r>
+            <w:r>
+              <w:rPr>
+                <w:rFonts w:ascii="Arial" w:hAnsi="Arial" w:cs="Arial"/>
+                <w:sz w:val="24"/>
+                <w:szCs w:val="24"/>
+              </w:rPr>
+              <w:t>.</w:t>
+            </w:r>
+            <w:r>
+              <w:rPr>
+                <w:rFonts w:ascii="Arial" w:hAnsi="Arial" w:cs="Arial"/>
+                <w:sz w:val="24"/>
+                <w:szCs w:val="24"/>
+              </w:rPr>
+              <w:t>and</w:t>
+            </w:r>
+            <w:proofErr w:type="spellEnd"/>
+            <w:r>
+              <w:rPr>
+                <w:rFonts w:ascii="Arial" w:hAnsi="Arial" w:cs="Arial"/>
+                <w:sz w:val="24"/>
+                <w:szCs w:val="24"/>
+              </w:rPr>
+              <w:t xml:space="preserve"> returns the number of page faults that occurred using the Optimal page replacement algorithm</w:t>
+            </w:r>
+          </w:p>
+        </w:tc>
+      </w:tr>
     </w:tbl>
-    <w:p>
-      <w:pPr>
-        <w:spacing w:line="480" w:lineRule="auto"/>
-        <w:rPr>
-          <w:rFonts w:ascii="Arial" w:hAnsi="Arial" w:cs="Arial"/>
-          <w:sz w:val="24"/>
-          <w:szCs w:val="24"/>
-        </w:rPr>
-      </w:pPr>
-    </w:p>
-    <w:p>
-      <w:pPr>
-        <w:spacing w:line="480" w:lineRule="auto"/>
-        <w:rPr>
-          <w:rFonts w:ascii="Arial" w:hAnsi="Arial" w:cs="Arial"/>
-          <w:sz w:val="24"/>
-          <w:szCs w:val="24"/>
-        </w:rPr>
-      </w:pPr>
-    </w:p>
-    <w:p>
-      <w:pPr>
-        <w:spacing w:line="480" w:lineRule="auto"/>
-        <w:rPr>
-          <w:rFonts w:ascii="Arial" w:hAnsi="Arial" w:cs="Arial"/>
-          <w:sz w:val="24"/>
-          <w:szCs w:val="24"/>
-        </w:rPr>
-      </w:pPr>
-    </w:p>
-    <w:p>
-      <w:pPr>
-        <w:spacing w:line="480" w:lineRule="auto"/>
-        <w:rPr>
-          <w:rFonts w:ascii="Arial" w:hAnsi="Arial" w:cs="Arial"/>
-          <w:sz w:val="24"/>
-          <w:szCs w:val="24"/>
-        </w:rPr>
-      </w:pPr>
-    </w:p>
     <w:p>
       <w:pPr>
         <w:spacing w:line="480" w:lineRule="auto"/>
@@ -2798,10 +2878,10 @@
           <w:szCs w:val="24"/>
         </w:rPr>
         <w:drawing>
-          <wp:inline distT="0" distB="0" distL="0" distR="0" wp14:anchorId="73ABD656" wp14:editId="54F2A776">
-            <wp:extent cx="5943600" cy="3500755"/>
+          <wp:inline distT="0" distB="0" distL="0" distR="0" wp14:anchorId="22CA5E1D" wp14:editId="3F0E908C">
+            <wp:extent cx="5438775" cy="3816985"/>
             <wp:effectExtent l="0" t="0" r="0" b="0"/>
-            <wp:docPr id="1" name="Picture 1" descr="Diagram&#10;&#10;Description automatically generated"/>
+            <wp:docPr id="1" name="Picture 1" descr="Diagram, schematic&#10;&#10;Description automatically generated"/>
             <wp:cNvGraphicFramePr>
               <a:graphicFrameLocks xmlns:a="http://schemas.openxmlformats.org/drawingml/2006/main" noChangeAspect="1"/>
             </wp:cNvGraphicFramePr>
@@ -2809,23 +2889,30 @@
               <a:graphicData uri="http://schemas.openxmlformats.org/drawingml/2006/picture">
                 <pic:pic xmlns:pic="http://schemas.openxmlformats.org/drawingml/2006/picture">
                   <pic:nvPicPr>
-                    <pic:cNvPr id="1" name="Picture 1" descr="Diagram&#10;&#10;Description automatically generated"/>
+                    <pic:cNvPr id="1" name="Picture 1" descr="Diagram, schematic&#10;&#10;Description automatically generated"/>
                     <pic:cNvPicPr/>
                   </pic:nvPicPr>
-                  <pic:blipFill>
+                  <pic:blipFill rotWithShape="1">
                     <a:blip r:embed="rId6"/>
-                    <a:stretch>
-                      <a:fillRect/>
-                    </a:stretch>
+                    <a:srcRect l="8494"/>
+                    <a:stretch/>
                   </pic:blipFill>
-                  <pic:spPr>
+                  <pic:spPr bwMode="auto">
                     <a:xfrm>
                       <a:off x="0" y="0"/>
-                      <a:ext cx="5943600" cy="3500755"/>
+                      <a:ext cx="5438775" cy="3816985"/>
                     </a:xfrm>
                     <a:prstGeom prst="rect">
                       <a:avLst/>
                     </a:prstGeom>
+                    <a:ln>
+                      <a:noFill/>
+                    </a:ln>
+                    <a:extLst>
+                      <a:ext uri="{53640926-AAD7-44D8-BBD7-CCE9431645EC}">
+                        <a14:shadowObscured xmlns:a14="http://schemas.microsoft.com/office/drawing/2010/main"/>
+                      </a:ext>
+                    </a:extLst>
                   </pic:spPr>
                 </pic:pic>
               </a:graphicData>
@@ -2837,19 +2924,213 @@
     <w:p>
       <w:pPr>
         <w:spacing w:line="480" w:lineRule="auto"/>
-        <w:rPr>
-          <w:rFonts w:ascii="Arial" w:hAnsi="Arial" w:cs="Arial"/>
-          <w:sz w:val="24"/>
-          <w:szCs w:val="24"/>
-        </w:rPr>
-      </w:pPr>
+        <w:ind w:left="360"/>
+        <w:rPr>
+          <w:rFonts w:ascii="Arial" w:hAnsi="Arial" w:cs="Arial"/>
+          <w:sz w:val="24"/>
+          <w:szCs w:val="24"/>
+        </w:rPr>
+      </w:pPr>
+    </w:p>
+    <w:p>
+      <w:pPr>
+        <w:spacing w:line="480" w:lineRule="auto"/>
+        <w:ind w:left="360"/>
+        <w:rPr>
+          <w:rFonts w:ascii="Arial" w:hAnsi="Arial" w:cs="Arial"/>
+          <w:sz w:val="24"/>
+          <w:szCs w:val="24"/>
+        </w:rPr>
+      </w:pPr>
+    </w:p>
+    <w:p>
+      <w:pPr>
+        <w:spacing w:line="480" w:lineRule="auto"/>
+        <w:ind w:left="360"/>
+        <w:rPr>
+          <w:rFonts w:ascii="Arial" w:hAnsi="Arial" w:cs="Arial"/>
+          <w:sz w:val="24"/>
+          <w:szCs w:val="24"/>
+        </w:rPr>
+      </w:pPr>
+    </w:p>
+    <w:p>
+      <w:pPr>
+        <w:spacing w:line="480" w:lineRule="auto"/>
+        <w:ind w:left="360"/>
+        <w:rPr>
+          <w:rFonts w:ascii="Arial" w:hAnsi="Arial" w:cs="Arial"/>
+          <w:sz w:val="24"/>
+          <w:szCs w:val="24"/>
+        </w:rPr>
+      </w:pPr>
+    </w:p>
+    <w:p>
+      <w:pPr>
+        <w:spacing w:line="480" w:lineRule="auto"/>
+        <w:ind w:left="360"/>
+        <w:rPr>
+          <w:rFonts w:ascii="Arial" w:hAnsi="Arial" w:cs="Arial"/>
+          <w:sz w:val="24"/>
+          <w:szCs w:val="24"/>
+        </w:rPr>
+      </w:pPr>
+    </w:p>
+    <w:p>
+      <w:pPr>
+        <w:spacing w:line="480" w:lineRule="auto"/>
+        <w:ind w:left="360"/>
+        <w:rPr>
+          <w:rFonts w:ascii="Arial" w:hAnsi="Arial" w:cs="Arial"/>
+          <w:sz w:val="24"/>
+          <w:szCs w:val="24"/>
+        </w:rPr>
+      </w:pPr>
+    </w:p>
+    <w:p>
+      <w:pPr>
+        <w:spacing w:line="480" w:lineRule="auto"/>
+        <w:ind w:left="360"/>
+        <w:rPr>
+          <w:rFonts w:ascii="Arial" w:hAnsi="Arial" w:cs="Arial"/>
+          <w:sz w:val="24"/>
+          <w:szCs w:val="24"/>
+        </w:rPr>
+      </w:pPr>
+    </w:p>
+    <w:p>
+      <w:pPr>
+        <w:spacing w:line="480" w:lineRule="auto"/>
+        <w:ind w:left="360"/>
+        <w:jc w:val="center"/>
+        <w:rPr>
+          <w:rFonts w:ascii="Arial" w:hAnsi="Arial" w:cs="Arial"/>
+          <w:sz w:val="24"/>
+          <w:szCs w:val="24"/>
+        </w:rPr>
+      </w:pPr>
+      <w:r>
+        <w:rPr>
+          <w:rFonts w:ascii="Arial" w:hAnsi="Arial" w:cs="Arial"/>
+          <w:sz w:val="24"/>
+          <w:szCs w:val="24"/>
+        </w:rPr>
+        <w:lastRenderedPageBreak/>
+        <w:t>Development</w:t>
+      </w:r>
+    </w:p>
+    <w:p>
+      <w:pPr>
+        <w:spacing w:line="480" w:lineRule="auto"/>
+        <w:rPr>
+          <w:rFonts w:ascii="Arial" w:hAnsi="Arial" w:cs="Arial"/>
+          <w:sz w:val="24"/>
+          <w:szCs w:val="24"/>
+        </w:rPr>
+      </w:pPr>
+      <w:r>
+        <w:rPr>
+          <w:rFonts w:ascii="Arial" w:hAnsi="Arial" w:cs="Arial"/>
+          <w:sz w:val="24"/>
+          <w:szCs w:val="24"/>
+        </w:rPr>
+        <w:t xml:space="preserve">Links for </w:t>
+      </w:r>
+      <w:proofErr w:type="spellStart"/>
+      <w:r>
+        <w:rPr>
+          <w:rFonts w:ascii="Arial" w:hAnsi="Arial" w:cs="Arial"/>
+          <w:sz w:val="24"/>
+          <w:szCs w:val="24"/>
+        </w:rPr>
+        <w:t>repl</w:t>
+      </w:r>
+      <w:r>
+        <w:rPr>
+          <w:rFonts w:ascii="Arial" w:hAnsi="Arial" w:cs="Arial"/>
+          <w:sz w:val="24"/>
+          <w:szCs w:val="24"/>
+        </w:rPr>
+        <w:t>it</w:t>
+      </w:r>
+      <w:proofErr w:type="spellEnd"/>
+      <w:r>
+        <w:rPr>
+          <w:rFonts w:ascii="Arial" w:hAnsi="Arial" w:cs="Arial"/>
+          <w:sz w:val="24"/>
+          <w:szCs w:val="24"/>
+        </w:rPr>
+        <w:t xml:space="preserve"> </w:t>
+      </w:r>
+      <w:r>
+        <w:rPr>
+          <w:rFonts w:ascii="Arial" w:hAnsi="Arial" w:cs="Arial"/>
+          <w:sz w:val="24"/>
+          <w:szCs w:val="24"/>
+        </w:rPr>
+        <w:t>files of the code:</w:t>
+      </w:r>
+    </w:p>
+    <w:p>
+      <w:pPr>
+        <w:spacing w:line="480" w:lineRule="auto"/>
+        <w:rPr>
+          <w:rFonts w:ascii="Arial" w:hAnsi="Arial" w:cs="Arial"/>
+          <w:sz w:val="24"/>
+          <w:szCs w:val="24"/>
+        </w:rPr>
+      </w:pPr>
+      <w:r>
+        <w:rPr>
+          <w:rFonts w:ascii="Arial" w:hAnsi="Arial" w:cs="Arial"/>
+          <w:sz w:val="24"/>
+          <w:szCs w:val="24"/>
+        </w:rPr>
+        <w:t xml:space="preserve">This main function </w:t>
+      </w:r>
+      <w:proofErr w:type="spellStart"/>
+      <w:r>
+        <w:rPr>
+          <w:rFonts w:ascii="Arial" w:hAnsi="Arial" w:cs="Arial"/>
+          <w:sz w:val="24"/>
+          <w:szCs w:val="24"/>
+        </w:rPr>
+        <w:t>wich</w:t>
+      </w:r>
+      <w:proofErr w:type="spellEnd"/>
+      <w:r>
+        <w:rPr>
+          <w:rFonts w:ascii="Arial" w:hAnsi="Arial" w:cs="Arial"/>
+          <w:sz w:val="24"/>
+          <w:szCs w:val="24"/>
+        </w:rPr>
+        <w:t xml:space="preserve"> will be </w:t>
+      </w:r>
+      <w:proofErr w:type="spellStart"/>
+      <w:r>
+        <w:rPr>
+          <w:rFonts w:ascii="Arial" w:hAnsi="Arial" w:cs="Arial"/>
+          <w:sz w:val="24"/>
+          <w:szCs w:val="24"/>
+        </w:rPr>
+        <w:t>excecuting</w:t>
+      </w:r>
+      <w:proofErr w:type="spellEnd"/>
+      <w:r>
+        <w:rPr>
+          <w:rFonts w:ascii="Arial" w:hAnsi="Arial" w:cs="Arial"/>
+          <w:sz w:val="24"/>
+          <w:szCs w:val="24"/>
+        </w:rPr>
+        <w:t xml:space="preserve"> and getting other header files.</w:t>
+      </w:r>
     </w:p>
     <w:p>
       <w:pPr>
         <w:pStyle w:val="ListParagraph"/>
         <w:numPr>
           <w:ilvl w:val="0"/>
-          <w:numId w:val="1"/>
+          <w:numId w:val="4"/>
         </w:numPr>
         <w:spacing w:line="480" w:lineRule="auto"/>
         <w:rPr>
@@ -2858,14 +3139,189 @@
           <w:szCs w:val="24"/>
         </w:rPr>
       </w:pPr>
-      <w:r>
-        <w:rPr>
-          <w:rFonts w:ascii="Arial" w:hAnsi="Arial" w:cs="Arial"/>
-          <w:sz w:val="24"/>
-          <w:szCs w:val="24"/>
-        </w:rPr>
-        <w:t>Adequate code documentation: explanation of each class, data structure, module,</w:t>
-      </w:r>
+      <w:hyperlink r:id="rId7" w:history="1">
+        <w:r>
+          <w:rPr>
+            <w:rStyle w:val="Hyperlink"/>
+            <w:rFonts w:ascii="Arial" w:hAnsi="Arial" w:cs="Arial"/>
+            <w:sz w:val="24"/>
+            <w:szCs w:val="24"/>
+          </w:rPr>
+          <w:t>https://replit.com/@Talio_/ProyectoOS#main.cpp</w:t>
+        </w:r>
+      </w:hyperlink>
+    </w:p>
+    <w:p>
+      <w:pPr>
+        <w:spacing w:line="480" w:lineRule="auto"/>
+        <w:rPr>
+          <w:rFonts w:ascii="Arial" w:hAnsi="Arial" w:cs="Arial"/>
+          <w:sz w:val="24"/>
+          <w:szCs w:val="24"/>
+        </w:rPr>
+      </w:pPr>
+      <w:r>
+        <w:rPr>
+          <w:rFonts w:ascii="Arial" w:hAnsi="Arial" w:cs="Arial"/>
+          <w:sz w:val="24"/>
+          <w:szCs w:val="24"/>
+        </w:rPr>
+        <w:t xml:space="preserve">This is the </w:t>
+      </w:r>
+      <w:proofErr w:type="spellStart"/>
+      <w:r>
+        <w:rPr>
+          <w:rFonts w:ascii="Arial" w:hAnsi="Arial" w:cs="Arial"/>
+          <w:sz w:val="24"/>
+          <w:szCs w:val="24"/>
+        </w:rPr>
+        <w:t>calculate.h</w:t>
+      </w:r>
+      <w:proofErr w:type="spellEnd"/>
+      <w:r>
+        <w:rPr>
+          <w:rFonts w:ascii="Arial" w:hAnsi="Arial" w:cs="Arial"/>
+          <w:sz w:val="24"/>
+          <w:szCs w:val="24"/>
+        </w:rPr>
+        <w:t xml:space="preserve"> header file </w:t>
+      </w:r>
+      <w:proofErr w:type="spellStart"/>
+      <w:r>
+        <w:rPr>
+          <w:rFonts w:ascii="Arial" w:hAnsi="Arial" w:cs="Arial"/>
+          <w:sz w:val="24"/>
+          <w:szCs w:val="24"/>
+        </w:rPr>
+        <w:t>wich</w:t>
+      </w:r>
+      <w:proofErr w:type="spellEnd"/>
+      <w:r>
+        <w:rPr>
+          <w:rFonts w:ascii="Arial" w:hAnsi="Arial" w:cs="Arial"/>
+          <w:sz w:val="24"/>
+          <w:szCs w:val="24"/>
+        </w:rPr>
+        <w:t xml:space="preserve"> have the function </w:t>
+      </w:r>
+      <w:proofErr w:type="spellStart"/>
+      <w:r>
+        <w:rPr>
+          <w:rFonts w:ascii="Arial" w:hAnsi="Arial" w:cs="Arial"/>
+          <w:sz w:val="24"/>
+          <w:szCs w:val="24"/>
+        </w:rPr>
+        <w:t>calculateNonPreemptive</w:t>
+      </w:r>
+      <w:proofErr w:type="spellEnd"/>
+      <w:r>
+        <w:rPr>
+          <w:rFonts w:ascii="Arial" w:hAnsi="Arial" w:cs="Arial"/>
+          <w:sz w:val="24"/>
+          <w:szCs w:val="24"/>
+        </w:rPr>
+        <w:t xml:space="preserve"> and </w:t>
+      </w:r>
+      <w:proofErr w:type="spellStart"/>
+      <w:proofErr w:type="gramStart"/>
+      <w:r>
+        <w:rPr>
+          <w:rFonts w:ascii="Arial" w:hAnsi="Arial" w:cs="Arial"/>
+          <w:sz w:val="24"/>
+          <w:szCs w:val="24"/>
+        </w:rPr>
+        <w:t>find</w:t>
+      </w:r>
+      <w:r>
+        <w:rPr>
+          <w:rFonts w:ascii="Arial" w:hAnsi="Arial" w:cs="Arial"/>
+          <w:sz w:val="24"/>
+          <w:szCs w:val="24"/>
+        </w:rPr>
+        <w:t>WaitingTimeRoundRobin</w:t>
+      </w:r>
+      <w:proofErr w:type="spellEnd"/>
+      <w:proofErr w:type="gramEnd"/>
+    </w:p>
+    <w:p>
+      <w:pPr>
+        <w:pStyle w:val="ListParagraph"/>
+        <w:numPr>
+          <w:ilvl w:val="0"/>
+          <w:numId w:val="4"/>
+        </w:numPr>
+        <w:spacing w:line="480" w:lineRule="auto"/>
+        <w:rPr>
+          <w:rFonts w:ascii="Arial" w:hAnsi="Arial" w:cs="Arial"/>
+          <w:sz w:val="24"/>
+          <w:szCs w:val="24"/>
+        </w:rPr>
+      </w:pPr>
+      <w:hyperlink r:id="rId8" w:history="1">
+        <w:r>
+          <w:rPr>
+            <w:rStyle w:val="Hyperlink"/>
+            <w:rFonts w:ascii="Arial" w:hAnsi="Arial" w:cs="Arial"/>
+            <w:sz w:val="24"/>
+            <w:szCs w:val="24"/>
+          </w:rPr>
+          <w:t>https://replit.com/@Talio_/ProyectoOS#calculate.h</w:t>
+        </w:r>
+      </w:hyperlink>
+    </w:p>
+    <w:p>
+      <w:pPr>
+        <w:spacing w:line="480" w:lineRule="auto"/>
+        <w:rPr>
+          <w:rFonts w:ascii="Arial" w:hAnsi="Arial" w:cs="Arial"/>
+          <w:sz w:val="24"/>
+          <w:szCs w:val="24"/>
+        </w:rPr>
+      </w:pPr>
+      <w:r>
+        <w:rPr>
+          <w:rFonts w:ascii="Arial" w:hAnsi="Arial" w:cs="Arial"/>
+          <w:sz w:val="24"/>
+          <w:szCs w:val="24"/>
+        </w:rPr>
+        <w:t xml:space="preserve">The </w:t>
+      </w:r>
+      <w:proofErr w:type="spellStart"/>
+      <w:r>
+        <w:rPr>
+          <w:rFonts w:ascii="Arial" w:hAnsi="Arial" w:cs="Arial"/>
+          <w:sz w:val="24"/>
+          <w:szCs w:val="24"/>
+        </w:rPr>
+        <w:t>disk.h</w:t>
+      </w:r>
+      <w:proofErr w:type="spellEnd"/>
+      <w:r>
+        <w:rPr>
+          <w:rFonts w:ascii="Arial" w:hAnsi="Arial" w:cs="Arial"/>
+          <w:sz w:val="24"/>
+          <w:szCs w:val="24"/>
+        </w:rPr>
+        <w:t xml:space="preserve"> header file will have all the functions needed to implement for the disk </w:t>
+      </w:r>
+      <w:proofErr w:type="gramStart"/>
+      <w:r>
+        <w:rPr>
+          <w:rFonts w:ascii="Arial" w:hAnsi="Arial" w:cs="Arial"/>
+          <w:sz w:val="24"/>
+          <w:szCs w:val="24"/>
+        </w:rPr>
+        <w:t xml:space="preserve">request </w:t>
+      </w:r>
+      <w:r>
+        <w:rPr>
+          <w:rFonts w:ascii="Arial" w:hAnsi="Arial" w:cs="Arial"/>
+          <w:sz w:val="24"/>
+          <w:szCs w:val="24"/>
+        </w:rPr>
+        <w:t xml:space="preserve"> management</w:t>
+      </w:r>
+      <w:proofErr w:type="gramEnd"/>
       <w:r>
         <w:rPr>
           <w:rFonts w:ascii="Arial" w:hAnsi="Arial" w:cs="Arial"/>
@@ -2874,22 +3330,251 @@
         </w:rPr>
         <w:t xml:space="preserve"> </w:t>
       </w:r>
-      <w:r>
-        <w:rPr>
-          <w:rFonts w:ascii="Arial" w:hAnsi="Arial" w:cs="Arial"/>
-          <w:sz w:val="24"/>
-          <w:szCs w:val="24"/>
-        </w:rPr>
-        <w:t>function, and/or procedure</w:t>
-      </w:r>
-      <w:r>
-        <w:rPr>
-          <w:rFonts w:ascii="Arial" w:hAnsi="Arial" w:cs="Arial"/>
-          <w:sz w:val="24"/>
-          <w:szCs w:val="24"/>
-        </w:rPr>
-        <w:t>.</w:t>
-      </w:r>
+    </w:p>
+    <w:p>
+      <w:pPr>
+        <w:pStyle w:val="ListParagraph"/>
+        <w:numPr>
+          <w:ilvl w:val="0"/>
+          <w:numId w:val="4"/>
+        </w:numPr>
+        <w:spacing w:line="480" w:lineRule="auto"/>
+        <w:rPr>
+          <w:rFonts w:ascii="Arial" w:hAnsi="Arial" w:cs="Arial"/>
+          <w:sz w:val="24"/>
+          <w:szCs w:val="24"/>
+        </w:rPr>
+      </w:pPr>
+      <w:hyperlink r:id="rId9" w:history="1">
+        <w:r>
+          <w:rPr>
+            <w:rStyle w:val="Hyperlink"/>
+            <w:rFonts w:ascii="Arial" w:hAnsi="Arial" w:cs="Arial"/>
+            <w:sz w:val="24"/>
+            <w:szCs w:val="24"/>
+          </w:rPr>
+          <w:t>https://replit.com/@Talio_/ProyectoOS#disk.h</w:t>
+        </w:r>
+      </w:hyperlink>
+    </w:p>
+    <w:p>
+      <w:pPr>
+        <w:spacing w:line="480" w:lineRule="auto"/>
+        <w:rPr>
+          <w:rFonts w:ascii="Arial" w:hAnsi="Arial" w:cs="Arial"/>
+          <w:sz w:val="24"/>
+          <w:szCs w:val="24"/>
+        </w:rPr>
+      </w:pPr>
+      <w:r>
+        <w:rPr>
+          <w:rFonts w:ascii="Arial" w:hAnsi="Arial" w:cs="Arial"/>
+          <w:sz w:val="24"/>
+          <w:szCs w:val="24"/>
+        </w:rPr>
+        <w:t xml:space="preserve">The </w:t>
+      </w:r>
+      <w:proofErr w:type="spellStart"/>
+      <w:r>
+        <w:rPr>
+          <w:rFonts w:ascii="Arial" w:hAnsi="Arial" w:cs="Arial"/>
+          <w:sz w:val="24"/>
+          <w:szCs w:val="24"/>
+        </w:rPr>
+        <w:t>memory.h</w:t>
+      </w:r>
+      <w:proofErr w:type="spellEnd"/>
+      <w:r>
+        <w:rPr>
+          <w:rFonts w:ascii="Arial" w:hAnsi="Arial" w:cs="Arial"/>
+          <w:sz w:val="24"/>
+          <w:szCs w:val="24"/>
+        </w:rPr>
+        <w:t xml:space="preserve"> header file will have implemented the functions for the calculations of the page replacements</w:t>
+      </w:r>
+      <w:r>
+        <w:rPr>
+          <w:rFonts w:ascii="Arial" w:hAnsi="Arial" w:cs="Arial"/>
+          <w:sz w:val="24"/>
+          <w:szCs w:val="24"/>
+        </w:rPr>
+        <w:t xml:space="preserve"> and calculates the page faults.</w:t>
+      </w:r>
+    </w:p>
+    <w:p>
+      <w:pPr>
+        <w:pStyle w:val="ListParagraph"/>
+        <w:numPr>
+          <w:ilvl w:val="0"/>
+          <w:numId w:val="4"/>
+        </w:numPr>
+        <w:spacing w:line="480" w:lineRule="auto"/>
+        <w:rPr>
+          <w:rFonts w:ascii="Arial" w:hAnsi="Arial" w:cs="Arial"/>
+          <w:sz w:val="24"/>
+          <w:szCs w:val="24"/>
+        </w:rPr>
+      </w:pPr>
+      <w:hyperlink r:id="rId10" w:history="1">
+        <w:r>
+          <w:rPr>
+            <w:rStyle w:val="Hyperlink"/>
+            <w:rFonts w:ascii="Arial" w:hAnsi="Arial" w:cs="Arial"/>
+            <w:sz w:val="24"/>
+            <w:szCs w:val="24"/>
+          </w:rPr>
+          <w:t>https://replit.com/@Talio_/ProyectoOS#memory.h</w:t>
+        </w:r>
+      </w:hyperlink>
+    </w:p>
+    <w:p>
+      <w:pPr>
+        <w:spacing w:line="480" w:lineRule="auto"/>
+        <w:rPr>
+          <w:rFonts w:ascii="Arial" w:hAnsi="Arial" w:cs="Arial"/>
+          <w:sz w:val="24"/>
+          <w:szCs w:val="24"/>
+        </w:rPr>
+      </w:pPr>
+      <w:r>
+        <w:rPr>
+          <w:rFonts w:ascii="Arial" w:hAnsi="Arial" w:cs="Arial"/>
+          <w:sz w:val="24"/>
+          <w:szCs w:val="24"/>
+        </w:rPr>
+        <w:t xml:space="preserve">The </w:t>
+      </w:r>
+      <w:proofErr w:type="spellStart"/>
+      <w:r>
+        <w:rPr>
+          <w:rFonts w:ascii="Arial" w:hAnsi="Arial" w:cs="Arial"/>
+          <w:sz w:val="24"/>
+          <w:szCs w:val="24"/>
+        </w:rPr>
+        <w:t>menu.h</w:t>
+      </w:r>
+      <w:proofErr w:type="spellEnd"/>
+      <w:r>
+        <w:rPr>
+          <w:rFonts w:ascii="Arial" w:hAnsi="Arial" w:cs="Arial"/>
+          <w:sz w:val="24"/>
+          <w:szCs w:val="24"/>
+        </w:rPr>
+        <w:t xml:space="preserve"> will have the menus that we need to be printed</w:t>
+      </w:r>
+      <w:r>
+        <w:rPr>
+          <w:rFonts w:ascii="Arial" w:hAnsi="Arial" w:cs="Arial"/>
+          <w:sz w:val="24"/>
+          <w:szCs w:val="24"/>
+        </w:rPr>
+        <w:t xml:space="preserve"> for the user to choose.</w:t>
+      </w:r>
+    </w:p>
+    <w:p>
+      <w:pPr>
+        <w:pStyle w:val="ListParagraph"/>
+        <w:numPr>
+          <w:ilvl w:val="0"/>
+          <w:numId w:val="4"/>
+        </w:numPr>
+        <w:spacing w:line="480" w:lineRule="auto"/>
+        <w:rPr>
+          <w:rFonts w:ascii="Arial" w:hAnsi="Arial" w:cs="Arial"/>
+          <w:sz w:val="24"/>
+          <w:szCs w:val="24"/>
+        </w:rPr>
+      </w:pPr>
+      <w:hyperlink r:id="rId11" w:history="1">
+        <w:r>
+          <w:rPr>
+            <w:rStyle w:val="Hyperlink"/>
+            <w:rFonts w:ascii="Arial" w:hAnsi="Arial" w:cs="Arial"/>
+            <w:sz w:val="24"/>
+            <w:szCs w:val="24"/>
+          </w:rPr>
+          <w:t>https://replit.com/@Talio_/ProyectoOS#menu.h</w:t>
+        </w:r>
+      </w:hyperlink>
+    </w:p>
+    <w:p>
+      <w:pPr>
+        <w:spacing w:line="480" w:lineRule="auto"/>
+        <w:rPr>
+          <w:rFonts w:ascii="Arial" w:hAnsi="Arial" w:cs="Arial"/>
+          <w:sz w:val="24"/>
+          <w:szCs w:val="24"/>
+        </w:rPr>
+      </w:pPr>
+      <w:r>
+        <w:rPr>
+          <w:rFonts w:ascii="Arial" w:hAnsi="Arial" w:cs="Arial"/>
+          <w:sz w:val="24"/>
+          <w:szCs w:val="24"/>
+        </w:rPr>
+        <w:t xml:space="preserve">This </w:t>
+      </w:r>
+      <w:proofErr w:type="spellStart"/>
+      <w:r>
+        <w:rPr>
+          <w:rFonts w:ascii="Arial" w:hAnsi="Arial" w:cs="Arial"/>
+          <w:sz w:val="24"/>
+          <w:szCs w:val="24"/>
+        </w:rPr>
+        <w:t>scheduling.h</w:t>
+      </w:r>
+      <w:proofErr w:type="spellEnd"/>
+      <w:r>
+        <w:rPr>
+          <w:rFonts w:ascii="Arial" w:hAnsi="Arial" w:cs="Arial"/>
+          <w:sz w:val="24"/>
+          <w:szCs w:val="24"/>
+        </w:rPr>
+        <w:t xml:space="preserve"> file will have functions for the process management </w:t>
+      </w:r>
+      <w:proofErr w:type="gramStart"/>
+      <w:r>
+        <w:rPr>
+          <w:rFonts w:ascii="Arial" w:hAnsi="Arial" w:cs="Arial"/>
+          <w:sz w:val="24"/>
+          <w:szCs w:val="24"/>
+        </w:rPr>
+        <w:t>scheduling</w:t>
+      </w:r>
+      <w:proofErr w:type="gramEnd"/>
+    </w:p>
+    <w:p>
+      <w:pPr>
+        <w:pStyle w:val="ListParagraph"/>
+        <w:numPr>
+          <w:ilvl w:val="0"/>
+          <w:numId w:val="4"/>
+        </w:numPr>
+        <w:spacing w:line="480" w:lineRule="auto"/>
+        <w:rPr>
+          <w:rFonts w:ascii="Arial" w:hAnsi="Arial" w:cs="Arial"/>
+          <w:sz w:val="24"/>
+          <w:szCs w:val="24"/>
+        </w:rPr>
+      </w:pPr>
+      <w:r>
+        <w:rPr>
+          <w:rFonts w:ascii="Arial" w:hAnsi="Arial" w:cs="Arial"/>
+          <w:sz w:val="24"/>
+          <w:szCs w:val="24"/>
+        </w:rPr>
+        <w:t>https://replit.com/@Talio_/ProyectoOS#scheduling.h</w:t>
+      </w:r>
+    </w:p>
+    <w:p>
+      <w:pPr>
+        <w:spacing w:line="480" w:lineRule="auto"/>
+        <w:rPr>
+          <w:rFonts w:ascii="Arial" w:hAnsi="Arial" w:cs="Arial"/>
+          <w:sz w:val="24"/>
+          <w:szCs w:val="24"/>
+        </w:rPr>
+      </w:pPr>
     </w:p>
     <w:p>
       <w:pPr>
@@ -2912,6 +3597,74 @@
           <w:szCs w:val="24"/>
         </w:rPr>
       </w:pPr>
+      <w:r>
+        <w:rPr>
+          <w:rFonts w:ascii="Arial" w:hAnsi="Arial" w:cs="Arial"/>
+          <w:sz w:val="24"/>
+          <w:szCs w:val="24"/>
+        </w:rPr>
+        <w:lastRenderedPageBreak/>
+        <w:t xml:space="preserve">The </w:t>
+      </w:r>
+      <w:proofErr w:type="spellStart"/>
+      <w:r>
+        <w:rPr>
+          <w:rFonts w:ascii="Arial" w:hAnsi="Arial" w:cs="Arial"/>
+          <w:sz w:val="24"/>
+          <w:szCs w:val="24"/>
+        </w:rPr>
+        <w:t>sortProcesses.h</w:t>
+      </w:r>
+      <w:proofErr w:type="spellEnd"/>
+      <w:r>
+        <w:rPr>
+          <w:rFonts w:ascii="Arial" w:hAnsi="Arial" w:cs="Arial"/>
+          <w:sz w:val="24"/>
+          <w:szCs w:val="24"/>
+        </w:rPr>
+        <w:t xml:space="preserve"> file has </w:t>
+      </w:r>
+      <w:proofErr w:type="gramStart"/>
+      <w:r>
+        <w:rPr>
+          <w:rFonts w:ascii="Arial" w:hAnsi="Arial" w:cs="Arial"/>
+          <w:sz w:val="24"/>
+          <w:szCs w:val="24"/>
+        </w:rPr>
+        <w:t>thee</w:t>
+      </w:r>
+      <w:proofErr w:type="gramEnd"/>
+      <w:r>
+        <w:rPr>
+          <w:rFonts w:ascii="Arial" w:hAnsi="Arial" w:cs="Arial"/>
+          <w:sz w:val="24"/>
+          <w:szCs w:val="24"/>
+        </w:rPr>
+        <w:t xml:space="preserve"> function that implements the sorting using the priority or the burst Time for the process scheduling.</w:t>
+      </w:r>
+    </w:p>
+    <w:p>
+      <w:pPr>
+        <w:pStyle w:val="ListParagraph"/>
+        <w:numPr>
+          <w:ilvl w:val="0"/>
+          <w:numId w:val="4"/>
+        </w:numPr>
+        <w:spacing w:line="480" w:lineRule="auto"/>
+        <w:rPr>
+          <w:rFonts w:ascii="Arial" w:hAnsi="Arial" w:cs="Arial"/>
+          <w:sz w:val="24"/>
+          <w:szCs w:val="24"/>
+        </w:rPr>
+      </w:pPr>
+      <w:r>
+        <w:rPr>
+          <w:rFonts w:ascii="Arial" w:hAnsi="Arial" w:cs="Arial"/>
+          <w:sz w:val="24"/>
+          <w:szCs w:val="24"/>
+        </w:rPr>
+        <w:t>https://replit.com/@Talio_/ProyectoOS#sortProcesses.h</w:t>
+      </w:r>
     </w:p>
     <w:p>
       <w:pPr>
@@ -3071,6 +3824,16 @@
       <w:pPr>
         <w:spacing w:line="480" w:lineRule="auto"/>
         <w:ind w:left="360"/>
+        <w:rPr>
+          <w:rFonts w:ascii="Arial" w:hAnsi="Arial" w:cs="Arial"/>
+          <w:sz w:val="24"/>
+          <w:szCs w:val="24"/>
+        </w:rPr>
+      </w:pPr>
+    </w:p>
+    <w:p>
+      <w:pPr>
+        <w:spacing w:line="480" w:lineRule="auto"/>
         <w:rPr>
           <w:rFonts w:ascii="Arial" w:hAnsi="Arial" w:cs="Arial"/>
           <w:sz w:val="24"/>
@@ -3095,7 +3858,24 @@
           <w:sz w:val="24"/>
           <w:szCs w:val="24"/>
         </w:rPr>
-        <w:t>Development</w:t>
+        <w:lastRenderedPageBreak/>
+        <w:t>Results</w:t>
+      </w:r>
+      <w:r>
+        <w:rPr>
+          <w:rFonts w:ascii="Arial" w:hAnsi="Arial" w:cs="Arial"/>
+          <w:sz w:val="24"/>
+          <w:szCs w:val="24"/>
+        </w:rPr>
+        <w:t xml:space="preserve"> </w:t>
+      </w:r>
+      <w:r>
+        <w:rPr>
+          <w:rFonts w:ascii="Arial" w:hAnsi="Arial" w:cs="Arial"/>
+          <w:sz w:val="24"/>
+          <w:szCs w:val="24"/>
+        </w:rPr>
+        <w:t>discussion</w:t>
       </w:r>
     </w:p>
     <w:p>
@@ -3115,24 +3895,25 @@
           <w:sz w:val="24"/>
           <w:szCs w:val="24"/>
         </w:rPr>
-        <w:t>Results</w:t>
-      </w:r>
-      <w:r>
-        <w:rPr>
-          <w:rFonts w:ascii="Arial" w:hAnsi="Arial" w:cs="Arial"/>
-          <w:sz w:val="24"/>
-          <w:szCs w:val="24"/>
-        </w:rPr>
+        <w:t>Processes:</w:t>
+      </w:r>
+    </w:p>
+    <w:p>
+      <w:pPr>
+        <w:spacing w:line="480" w:lineRule="auto"/>
+        <w:ind w:left="360"/>
+      </w:pPr>
+      <w:r>
+        <w:rPr>
+          <w:rFonts w:ascii="Arial" w:hAnsi="Arial" w:cs="Arial"/>
+          <w:sz w:val="24"/>
+          <w:szCs w:val="24"/>
+        </w:rPr>
+        <w:t>FSFS:</w:t>
+      </w:r>
+      <w:r>
         <w:t xml:space="preserve"> </w:t>
       </w:r>
-      <w:r>
-        <w:rPr>
-          <w:rFonts w:ascii="Arial" w:hAnsi="Arial" w:cs="Arial"/>
-          <w:sz w:val="24"/>
-          <w:szCs w:val="24"/>
-        </w:rPr>
-        <w:t>discussion</w:t>
-      </w:r>
     </w:p>
     <w:p>
       <w:pPr>
@@ -3150,7 +3931,65 @@
           <w:sz w:val="24"/>
           <w:szCs w:val="24"/>
         </w:rPr>
-        <w:t>Processes:</w:t>
+        <w:t>The FCFS algorithm simply runs processes in the order in which they arrive.</w:t>
+      </w:r>
+      <w:r>
+        <w:t xml:space="preserve"> </w:t>
+      </w:r>
+      <w:r>
+        <w:rPr>
+          <w:rFonts w:ascii="Arial" w:hAnsi="Arial" w:cs="Arial"/>
+          <w:sz w:val="24"/>
+          <w:szCs w:val="24"/>
+        </w:rPr>
+        <w:t>The waiting time for each process is the sum of the burst times of all previous processes, and the turnaround time is the sum of the burst time and waiting time.</w:t>
+      </w:r>
+      <w:r>
+        <w:t xml:space="preserve"> </w:t>
+      </w:r>
+      <w:r>
+        <w:rPr>
+          <w:rFonts w:ascii="Arial" w:hAnsi="Arial" w:cs="Arial"/>
+          <w:sz w:val="24"/>
+          <w:szCs w:val="24"/>
+        </w:rPr>
+        <w:t xml:space="preserve">The function first calculates the burst times for each process and passes them to a separate function, </w:t>
+      </w:r>
+      <w:proofErr w:type="spellStart"/>
+      <w:r>
+        <w:rPr>
+          <w:rFonts w:ascii="Arial" w:hAnsi="Arial" w:cs="Arial"/>
+          <w:sz w:val="24"/>
+          <w:szCs w:val="24"/>
+        </w:rPr>
+        <w:t>calculateNonPreemptive</w:t>
+      </w:r>
+      <w:proofErr w:type="spellEnd"/>
+      <w:r>
+        <w:rPr>
+          <w:rFonts w:ascii="Arial" w:hAnsi="Arial" w:cs="Arial"/>
+          <w:sz w:val="24"/>
+          <w:szCs w:val="24"/>
+        </w:rPr>
+        <w:t xml:space="preserve">, which returns an array of waiting times. The waiting times and turnaround times are then stored in the Process </w:t>
+      </w:r>
+      <w:proofErr w:type="gramStart"/>
+      <w:r>
+        <w:rPr>
+          <w:rFonts w:ascii="Arial" w:hAnsi="Arial" w:cs="Arial"/>
+          <w:sz w:val="24"/>
+          <w:szCs w:val="24"/>
+        </w:rPr>
+        <w:t>struct</w:t>
+      </w:r>
+      <w:proofErr w:type="gramEnd"/>
+      <w:r>
+        <w:rPr>
+          <w:rFonts w:ascii="Arial" w:hAnsi="Arial" w:cs="Arial"/>
+          <w:sz w:val="24"/>
+          <w:szCs w:val="24"/>
+        </w:rPr>
+        <w:t>. Finally, the function outputs the results, including the average waiting time and turnaround time for all processes.</w:t>
       </w:r>
     </w:p>
     <w:p>
@@ -3166,33 +4005,13 @@
       <w:r>
         <w:rPr>
           <w:rFonts w:ascii="Arial" w:hAnsi="Arial" w:cs="Arial"/>
-          <w:sz w:val="24"/>
-          <w:szCs w:val="24"/>
-        </w:rPr>
-        <w:t>FSFS:</w:t>
-      </w:r>
-    </w:p>
-    <w:p>
-      <w:pPr>
-        <w:spacing w:line="480" w:lineRule="auto"/>
-        <w:ind w:left="360"/>
-        <w:rPr>
-          <w:rFonts w:ascii="Arial" w:hAnsi="Arial" w:cs="Arial"/>
-          <w:sz w:val="24"/>
-          <w:szCs w:val="24"/>
-        </w:rPr>
-      </w:pPr>
-      <w:r>
-        <w:rPr>
-          <w:rFonts w:ascii="Arial" w:hAnsi="Arial" w:cs="Arial"/>
-          <w:noProof/>
-          <w:sz w:val="24"/>
-          <w:szCs w:val="24"/>
-        </w:rPr>
-        <w:lastRenderedPageBreak/>
+          <w:noProof/>
+          <w:sz w:val="24"/>
+          <w:szCs w:val="24"/>
+        </w:rPr>
         <w:drawing>
-          <wp:inline distT="0" distB="0" distL="0" distR="0" wp14:anchorId="1D2A25A2" wp14:editId="69B4A82E">
-            <wp:extent cx="4762500" cy="4867275"/>
+          <wp:inline distT="0" distB="0" distL="0" distR="0" wp14:anchorId="1D2A25A2" wp14:editId="117BCC56">
+            <wp:extent cx="5153025" cy="3305175"/>
             <wp:effectExtent l="0" t="0" r="0" b="0"/>
             <wp:docPr id="3" name="Picture 3" descr="Text&#10;&#10;Description automatically generated"/>
             <wp:cNvGraphicFramePr>
@@ -3206,7 +4025,7 @@
                     <pic:cNvPicPr/>
                   </pic:nvPicPr>
                   <pic:blipFill>
-                    <a:blip r:embed="rId7"/>
+                    <a:blip r:embed="rId12"/>
                     <a:stretch>
                       <a:fillRect/>
                     </a:stretch>
@@ -3214,7 +4033,7 @@
                   <pic:spPr>
                     <a:xfrm>
                       <a:off x="0" y="0"/>
-                      <a:ext cx="4765948" cy="4870799"/>
+                      <a:ext cx="5153025" cy="3305175"/>
                     </a:xfrm>
                     <a:prstGeom prst="rect">
                       <a:avLst/>
@@ -3230,73 +4049,77 @@
     <w:p>
       <w:pPr>
         <w:spacing w:line="480" w:lineRule="auto"/>
-        <w:ind w:left="360"/>
-        <w:rPr>
-          <w:rFonts w:ascii="Arial" w:hAnsi="Arial" w:cs="Arial"/>
-          <w:sz w:val="24"/>
-          <w:szCs w:val="24"/>
-        </w:rPr>
-      </w:pPr>
-    </w:p>
-    <w:p>
-      <w:pPr>
-        <w:spacing w:line="480" w:lineRule="auto"/>
-        <w:ind w:left="360"/>
-        <w:rPr>
-          <w:rFonts w:ascii="Arial" w:hAnsi="Arial" w:cs="Arial"/>
-          <w:sz w:val="24"/>
-          <w:szCs w:val="24"/>
-        </w:rPr>
-      </w:pPr>
-    </w:p>
-    <w:p>
-      <w:pPr>
-        <w:spacing w:line="480" w:lineRule="auto"/>
-        <w:rPr>
-          <w:rFonts w:ascii="Arial" w:hAnsi="Arial" w:cs="Arial"/>
-          <w:sz w:val="24"/>
-          <w:szCs w:val="24"/>
-        </w:rPr>
-      </w:pPr>
-    </w:p>
-    <w:p>
-      <w:pPr>
-        <w:spacing w:line="480" w:lineRule="auto"/>
-        <w:rPr>
-          <w:rFonts w:ascii="Arial" w:hAnsi="Arial" w:cs="Arial"/>
-          <w:sz w:val="24"/>
-          <w:szCs w:val="24"/>
-        </w:rPr>
-      </w:pPr>
-      <w:r>
-        <w:rPr>
-          <w:rFonts w:ascii="Arial" w:hAnsi="Arial" w:cs="Arial"/>
-          <w:sz w:val="24"/>
-          <w:szCs w:val="24"/>
-        </w:rPr>
+        <w:rPr>
+          <w:rFonts w:ascii="Arial" w:hAnsi="Arial" w:cs="Arial"/>
+          <w:sz w:val="24"/>
+          <w:szCs w:val="24"/>
+        </w:rPr>
+      </w:pPr>
+    </w:p>
+    <w:p>
+      <w:pPr>
+        <w:spacing w:line="480" w:lineRule="auto"/>
+      </w:pPr>
+      <w:r>
+        <w:rPr>
+          <w:rFonts w:ascii="Arial" w:hAnsi="Arial" w:cs="Arial"/>
+          <w:sz w:val="24"/>
+          <w:szCs w:val="24"/>
+        </w:rPr>
+        <w:lastRenderedPageBreak/>
         <w:t>SJF:</w:t>
       </w:r>
-    </w:p>
-    <w:p>
-      <w:pPr>
-        <w:spacing w:line="480" w:lineRule="auto"/>
-        <w:rPr>
-          <w:rFonts w:ascii="Arial" w:hAnsi="Arial" w:cs="Arial"/>
-          <w:sz w:val="24"/>
-          <w:szCs w:val="24"/>
-        </w:rPr>
-      </w:pPr>
-      <w:r>
-        <w:rPr>
-          <w:rFonts w:ascii="Arial" w:hAnsi="Arial" w:cs="Arial"/>
-          <w:noProof/>
-          <w:sz w:val="24"/>
-          <w:szCs w:val="24"/>
-        </w:rPr>
-        <w:lastRenderedPageBreak/>
+      <w:r>
+        <w:t xml:space="preserve"> </w:t>
+      </w:r>
+    </w:p>
+    <w:p>
+      <w:pPr>
+        <w:spacing w:line="480" w:lineRule="auto"/>
+        <w:rPr>
+          <w:rFonts w:ascii="Arial" w:hAnsi="Arial" w:cs="Arial"/>
+          <w:sz w:val="24"/>
+          <w:szCs w:val="24"/>
+        </w:rPr>
+      </w:pPr>
+      <w:r>
+        <w:rPr>
+          <w:rFonts w:ascii="Arial" w:hAnsi="Arial" w:cs="Arial"/>
+          <w:sz w:val="24"/>
+          <w:szCs w:val="24"/>
+        </w:rPr>
+        <w:t xml:space="preserve">The SJF algorithm implemented in the provided code takes in a linked list of processes, sorts them by arrival time, and then iterates through the list of processes. It finds the process with the shortest remaining burst time that has arrived, executes it for one unit of time, and updates its remaining burst time. If a process has completed execution, its waiting time and turnaround time are calculated and </w:t>
+      </w:r>
+      <w:proofErr w:type="spellStart"/>
+      <w:proofErr w:type="gramStart"/>
+      <w:r>
+        <w:rPr>
+          <w:rFonts w:ascii="Arial" w:hAnsi="Arial" w:cs="Arial"/>
+          <w:sz w:val="24"/>
+          <w:szCs w:val="24"/>
+        </w:rPr>
+        <w:t>stored.The</w:t>
+      </w:r>
+      <w:proofErr w:type="spellEnd"/>
+      <w:proofErr w:type="gramEnd"/>
+      <w:r>
+        <w:rPr>
+          <w:rFonts w:ascii="Arial" w:hAnsi="Arial" w:cs="Arial"/>
+          <w:sz w:val="24"/>
+          <w:szCs w:val="24"/>
+        </w:rPr>
+        <w:t xml:space="preserve"> function outputs a table of each process's waiting time and turnaround time, as well as the total and average waiting time and turnaround time for all processes.</w:t>
+      </w:r>
+      <w:r>
+        <w:rPr>
+          <w:rFonts w:ascii="Arial" w:hAnsi="Arial" w:cs="Arial"/>
+          <w:noProof/>
+          <w:sz w:val="24"/>
+          <w:szCs w:val="24"/>
+        </w:rPr>
         <w:drawing>
-          <wp:inline distT="0" distB="0" distL="0" distR="0" wp14:anchorId="32BB91D2" wp14:editId="6EC22BB0">
-            <wp:extent cx="5153025" cy="6181150"/>
+          <wp:inline distT="0" distB="0" distL="0" distR="0" wp14:anchorId="32BB91D2" wp14:editId="2BC8A6F9">
+            <wp:extent cx="5152390" cy="4933950"/>
             <wp:effectExtent l="0" t="0" r="0" b="0"/>
             <wp:docPr id="5" name="Picture 5" descr="Text&#10;&#10;Description automatically generated with low confidence"/>
             <wp:cNvGraphicFramePr>
@@ -3310,7 +4133,7 @@
                     <pic:cNvPicPr/>
                   </pic:nvPicPr>
                   <pic:blipFill>
-                    <a:blip r:embed="rId8"/>
+                    <a:blip r:embed="rId13"/>
                     <a:stretch>
                       <a:fillRect/>
                     </a:stretch>
@@ -3318,7 +4141,7 @@
                   <pic:spPr>
                     <a:xfrm>
                       <a:off x="0" y="0"/>
-                      <a:ext cx="5156974" cy="6185887"/>
+                      <a:ext cx="5169289" cy="4950133"/>
                     </a:xfrm>
                     <a:prstGeom prst="rect">
                       <a:avLst/>
@@ -3334,15 +4157,18 @@
     <w:p>
       <w:pPr>
         <w:spacing w:line="480" w:lineRule="auto"/>
-        <w:ind w:left="360"/>
-        <w:rPr>
-          <w:noProof/>
-        </w:rPr>
-      </w:pPr>
-      <w:r>
-        <w:rPr>
-          <w:noProof/>
-        </w:rPr>
+      </w:pPr>
+      <w:r>
+        <w:rPr>
+          <w:rFonts w:ascii="Arial" w:hAnsi="Arial" w:cs="Arial"/>
+          <w:noProof/>
+          <w:sz w:val="24"/>
+          <w:szCs w:val="24"/>
+        </w:rPr>
+        <w:lastRenderedPageBreak/>
+        <w:t>Priority:</w:t>
+      </w:r>
+      <w:r>
         <w:t xml:space="preserve"> </w:t>
       </w:r>
     </w:p>
@@ -3356,47 +4182,101 @@
           <w:szCs w:val="24"/>
         </w:rPr>
       </w:pPr>
-    </w:p>
-    <w:p>
-      <w:pPr>
-        <w:spacing w:line="480" w:lineRule="auto"/>
-        <w:rPr>
-          <w:rFonts w:ascii="Arial" w:hAnsi="Arial" w:cs="Arial"/>
-          <w:noProof/>
-          <w:sz w:val="24"/>
-          <w:szCs w:val="24"/>
-        </w:rPr>
-      </w:pPr>
-    </w:p>
-    <w:p>
-      <w:pPr>
-        <w:spacing w:line="480" w:lineRule="auto"/>
-        <w:rPr>
-          <w:rFonts w:ascii="Arial" w:hAnsi="Arial" w:cs="Arial"/>
-          <w:noProof/>
-          <w:sz w:val="24"/>
-          <w:szCs w:val="24"/>
-        </w:rPr>
-      </w:pPr>
-      <w:r>
-        <w:rPr>
-          <w:rFonts w:ascii="Arial" w:hAnsi="Arial" w:cs="Arial"/>
-          <w:noProof/>
-          <w:sz w:val="24"/>
-          <w:szCs w:val="24"/>
-        </w:rPr>
-        <w:t>Priority:</w:t>
-      </w:r>
-    </w:p>
-    <w:p>
-      <w:pPr>
-        <w:spacing w:line="480" w:lineRule="auto"/>
-        <w:rPr>
-          <w:rFonts w:ascii="Arial" w:hAnsi="Arial" w:cs="Arial"/>
-          <w:noProof/>
-          <w:sz w:val="24"/>
-          <w:szCs w:val="24"/>
-        </w:rPr>
+      <w:r>
+        <w:rPr>
+          <w:rFonts w:ascii="Arial" w:hAnsi="Arial" w:cs="Arial"/>
+          <w:noProof/>
+          <w:sz w:val="24"/>
+          <w:szCs w:val="24"/>
+        </w:rPr>
+        <w:t>This implements priority scheduling for a linked list of processes. It first sorts the list by priority, then calculates the waiting times</w:t>
+      </w:r>
+      <w:r>
+        <w:rPr>
+          <w:rFonts w:ascii="Arial" w:hAnsi="Arial" w:cs="Arial"/>
+          <w:noProof/>
+          <w:sz w:val="24"/>
+          <w:szCs w:val="24"/>
+        </w:rPr>
+        <w:t>.</w:t>
+      </w:r>
+      <w:r>
+        <w:rPr>
+          <w:rFonts w:ascii="Arial" w:hAnsi="Arial" w:cs="Arial"/>
+          <w:noProof/>
+          <w:sz w:val="24"/>
+          <w:szCs w:val="24"/>
+        </w:rPr>
+        <w:t>The waiting times and turnaround times are stored in the process struct. Finally, the processes are sorted by their process ID and the results are outputted, including the average waiting and turnaround times for all processes.</w:t>
+      </w:r>
+    </w:p>
+    <w:p>
+      <w:pPr>
+        <w:spacing w:line="480" w:lineRule="auto"/>
+        <w:rPr>
+          <w:rFonts w:ascii="Arial" w:hAnsi="Arial" w:cs="Arial"/>
+          <w:noProof/>
+          <w:sz w:val="24"/>
+          <w:szCs w:val="24"/>
+        </w:rPr>
+      </w:pPr>
+      <w:r>
+        <w:rPr>
+          <w:rFonts w:ascii="Arial" w:hAnsi="Arial" w:cs="Arial"/>
+          <w:noProof/>
+          <w:sz w:val="24"/>
+          <w:szCs w:val="24"/>
+        </w:rPr>
+        <w:drawing>
+          <wp:inline distT="0" distB="0" distL="0" distR="0" wp14:anchorId="2AC269A7" wp14:editId="58B29A51">
+            <wp:extent cx="5458460" cy="5734050"/>
+            <wp:effectExtent l="0" t="0" r="0" b="0"/>
+            <wp:docPr id="9" name="Picture 9"/>
+            <wp:cNvGraphicFramePr>
+              <a:graphicFrameLocks xmlns:a="http://schemas.openxmlformats.org/drawingml/2006/main" noChangeAspect="1"/>
+            </wp:cNvGraphicFramePr>
+            <a:graphic xmlns:a="http://schemas.openxmlformats.org/drawingml/2006/main">
+              <a:graphicData uri="http://schemas.openxmlformats.org/drawingml/2006/picture">
+                <pic:pic xmlns:pic="http://schemas.openxmlformats.org/drawingml/2006/picture">
+                  <pic:nvPicPr>
+                    <pic:cNvPr id="0" name="Picture 2"/>
+                    <pic:cNvPicPr>
+                      <a:picLocks noChangeAspect="1" noChangeArrowheads="1"/>
+                    </pic:cNvPicPr>
+                  </pic:nvPicPr>
+                  <pic:blipFill>
+                    <a:blip r:embed="rId14">
+                      <a:extLst>
+                        <a:ext uri="{28A0092B-C50C-407E-A947-70E740481C1C}">
+                          <a14:useLocalDpi xmlns:a14="http://schemas.microsoft.com/office/drawing/2010/main" val="0"/>
+                        </a:ext>
+                      </a:extLst>
+                    </a:blip>
+                    <a:srcRect/>
+                    <a:stretch>
+                      <a:fillRect/>
+                    </a:stretch>
+                  </pic:blipFill>
+                  <pic:spPr bwMode="auto">
+                    <a:xfrm>
+                      <a:off x="0" y="0"/>
+                      <a:ext cx="5458460" cy="5734050"/>
+                    </a:xfrm>
+                    <a:prstGeom prst="rect">
+                      <a:avLst/>
+                    </a:prstGeom>
+                    <a:noFill/>
+                  </pic:spPr>
+                </pic:pic>
+              </a:graphicData>
+            </a:graphic>
+          </wp:inline>
+        </w:drawing>
+      </w:r>
+    </w:p>
+    <w:p>
+      <w:pPr>
+        <w:spacing w:line="480" w:lineRule="auto"/>
       </w:pPr>
       <w:r>
         <w:rPr>
@@ -3408,206 +4288,96 @@
         <w:lastRenderedPageBreak/>
         <w:t>RoundRobbin:</w:t>
       </w:r>
-    </w:p>
-    <w:p>
-      <w:pPr>
-        <w:spacing w:line="480" w:lineRule="auto"/>
-        <w:rPr>
-          <w:rFonts w:ascii="Arial" w:hAnsi="Arial" w:cs="Arial"/>
-          <w:noProof/>
-          <w:sz w:val="24"/>
-          <w:szCs w:val="24"/>
-        </w:rPr>
-      </w:pPr>
-    </w:p>
-    <w:p>
-      <w:pPr>
-        <w:spacing w:line="480" w:lineRule="auto"/>
-        <w:rPr>
-          <w:rFonts w:ascii="Arial" w:hAnsi="Arial" w:cs="Arial"/>
-          <w:noProof/>
-          <w:sz w:val="24"/>
-          <w:szCs w:val="24"/>
-        </w:rPr>
-      </w:pPr>
-    </w:p>
-    <w:p>
-      <w:pPr>
-        <w:spacing w:line="480" w:lineRule="auto"/>
-        <w:rPr>
-          <w:rFonts w:ascii="Arial" w:hAnsi="Arial" w:cs="Arial"/>
-          <w:noProof/>
-          <w:sz w:val="24"/>
-          <w:szCs w:val="24"/>
-        </w:rPr>
-      </w:pPr>
-    </w:p>
-    <w:p>
-      <w:pPr>
-        <w:spacing w:line="480" w:lineRule="auto"/>
-        <w:rPr>
-          <w:rFonts w:ascii="Arial" w:hAnsi="Arial" w:cs="Arial"/>
-          <w:noProof/>
-          <w:sz w:val="24"/>
-          <w:szCs w:val="24"/>
-        </w:rPr>
-      </w:pPr>
-    </w:p>
-    <w:p>
-      <w:pPr>
-        <w:spacing w:line="480" w:lineRule="auto"/>
-        <w:rPr>
-          <w:rFonts w:ascii="Arial" w:hAnsi="Arial" w:cs="Arial"/>
-          <w:noProof/>
-          <w:sz w:val="24"/>
-          <w:szCs w:val="24"/>
-        </w:rPr>
-      </w:pPr>
-    </w:p>
-    <w:p>
-      <w:pPr>
-        <w:spacing w:line="480" w:lineRule="auto"/>
-        <w:rPr>
-          <w:rFonts w:ascii="Arial" w:hAnsi="Arial" w:cs="Arial"/>
-          <w:noProof/>
-          <w:sz w:val="24"/>
-          <w:szCs w:val="24"/>
-        </w:rPr>
-      </w:pPr>
-    </w:p>
-    <w:p>
-      <w:pPr>
-        <w:spacing w:line="480" w:lineRule="auto"/>
-        <w:rPr>
-          <w:rFonts w:ascii="Arial" w:hAnsi="Arial" w:cs="Arial"/>
-          <w:noProof/>
-          <w:sz w:val="24"/>
-          <w:szCs w:val="24"/>
-        </w:rPr>
-      </w:pPr>
-    </w:p>
-    <w:p>
-      <w:pPr>
-        <w:spacing w:line="480" w:lineRule="auto"/>
-        <w:rPr>
-          <w:rFonts w:ascii="Arial" w:hAnsi="Arial" w:cs="Arial"/>
-          <w:noProof/>
-          <w:sz w:val="24"/>
-          <w:szCs w:val="24"/>
-        </w:rPr>
-      </w:pPr>
-    </w:p>
-    <w:p>
-      <w:pPr>
-        <w:spacing w:line="480" w:lineRule="auto"/>
-        <w:rPr>
-          <w:rFonts w:ascii="Arial" w:hAnsi="Arial" w:cs="Arial"/>
-          <w:noProof/>
-          <w:sz w:val="24"/>
-          <w:szCs w:val="24"/>
-        </w:rPr>
-      </w:pPr>
-    </w:p>
-    <w:p>
-      <w:pPr>
-        <w:spacing w:line="480" w:lineRule="auto"/>
-        <w:rPr>
-          <w:rFonts w:ascii="Arial" w:hAnsi="Arial" w:cs="Arial"/>
-          <w:noProof/>
-          <w:sz w:val="24"/>
-          <w:szCs w:val="24"/>
-        </w:rPr>
-      </w:pPr>
-    </w:p>
-    <w:p>
-      <w:pPr>
-        <w:spacing w:line="480" w:lineRule="auto"/>
-        <w:rPr>
-          <w:rFonts w:ascii="Arial" w:hAnsi="Arial" w:cs="Arial"/>
-          <w:noProof/>
-          <w:sz w:val="24"/>
-          <w:szCs w:val="24"/>
-        </w:rPr>
-      </w:pPr>
-    </w:p>
-    <w:p>
-      <w:pPr>
-        <w:spacing w:line="480" w:lineRule="auto"/>
-        <w:rPr>
-          <w:rFonts w:ascii="Arial" w:hAnsi="Arial" w:cs="Arial"/>
-          <w:noProof/>
-          <w:sz w:val="24"/>
-          <w:szCs w:val="24"/>
-        </w:rPr>
-      </w:pPr>
-    </w:p>
-    <w:p>
-      <w:pPr>
-        <w:spacing w:line="480" w:lineRule="auto"/>
-        <w:rPr>
-          <w:rFonts w:ascii="Arial" w:hAnsi="Arial" w:cs="Arial"/>
-          <w:noProof/>
-          <w:sz w:val="24"/>
-          <w:szCs w:val="24"/>
-        </w:rPr>
-      </w:pPr>
-    </w:p>
-    <w:p>
-      <w:pPr>
-        <w:spacing w:line="480" w:lineRule="auto"/>
-        <w:rPr>
-          <w:rFonts w:ascii="Arial" w:hAnsi="Arial" w:cs="Arial"/>
-          <w:noProof/>
-          <w:sz w:val="24"/>
-          <w:szCs w:val="24"/>
-        </w:rPr>
-      </w:pPr>
-    </w:p>
-    <w:p>
-      <w:pPr>
-        <w:spacing w:line="480" w:lineRule="auto"/>
-        <w:rPr>
-          <w:rFonts w:ascii="Arial" w:hAnsi="Arial" w:cs="Arial"/>
-          <w:noProof/>
-          <w:sz w:val="24"/>
-          <w:szCs w:val="24"/>
-        </w:rPr>
-      </w:pPr>
-    </w:p>
-    <w:p>
-      <w:pPr>
-        <w:spacing w:line="480" w:lineRule="auto"/>
-        <w:rPr>
-          <w:rFonts w:ascii="Arial" w:hAnsi="Arial" w:cs="Arial"/>
-          <w:noProof/>
-          <w:sz w:val="24"/>
-          <w:szCs w:val="24"/>
-        </w:rPr>
-      </w:pPr>
-    </w:p>
-    <w:p>
-      <w:pPr>
-        <w:spacing w:line="480" w:lineRule="auto"/>
-        <w:rPr>
-          <w:rFonts w:ascii="Arial" w:hAnsi="Arial" w:cs="Arial"/>
-          <w:noProof/>
-          <w:sz w:val="24"/>
-          <w:szCs w:val="24"/>
-        </w:rPr>
-      </w:pPr>
-      <w:r>
-        <w:rPr>
-          <w:rFonts w:ascii="Arial" w:hAnsi="Arial" w:cs="Arial"/>
-          <w:noProof/>
-          <w:sz w:val="24"/>
-          <w:szCs w:val="24"/>
-        </w:rPr>
-        <w:t>Memory:</w:t>
-      </w:r>
-    </w:p>
-    <w:p>
-      <w:pPr>
-        <w:spacing w:line="480" w:lineRule="auto"/>
+      <w:r>
+        <w:t xml:space="preserve"> </w:t>
+      </w:r>
+    </w:p>
+    <w:p>
+      <w:pPr>
+        <w:spacing w:line="480" w:lineRule="auto"/>
+        <w:rPr>
+          <w:rFonts w:ascii="Arial" w:hAnsi="Arial" w:cs="Arial"/>
+          <w:noProof/>
+          <w:sz w:val="24"/>
+          <w:szCs w:val="24"/>
+        </w:rPr>
+      </w:pPr>
+      <w:r>
+        <w:rPr>
+          <w:rFonts w:ascii="Arial" w:hAnsi="Arial" w:cs="Arial"/>
+          <w:noProof/>
+          <w:sz w:val="24"/>
+          <w:szCs w:val="24"/>
+        </w:rPr>
+        <w:t xml:space="preserve">This algorithm </w:t>
+      </w:r>
+      <w:r>
+        <w:rPr>
+          <w:rFonts w:ascii="Arial" w:hAnsi="Arial" w:cs="Arial"/>
+          <w:noProof/>
+          <w:sz w:val="24"/>
+          <w:szCs w:val="24"/>
+        </w:rPr>
+        <w:t>implements the round-robin scheduling algorithm for a linked list of processes. It prompts the user to enter the quantum time and then calculates the waiting time for each process using the round-robin algorithm. It also calculates the total waiting time and turnaround time for all processes, then displays the waiting time and turnaround time for each process and the average waiting time and turnaround time for all processes.</w:t>
+      </w:r>
+      <w:r>
+        <w:rPr>
+          <w:rFonts w:ascii="Arial" w:hAnsi="Arial" w:cs="Arial"/>
+          <w:noProof/>
+          <w:sz w:val="24"/>
+          <w:szCs w:val="24"/>
+        </w:rPr>
+        <w:drawing>
+          <wp:inline distT="0" distB="0" distL="0" distR="0" wp14:anchorId="6525FF89" wp14:editId="28472259">
+            <wp:extent cx="5363210" cy="5514975"/>
+            <wp:effectExtent l="0" t="0" r="0" b="0"/>
+            <wp:docPr id="10" name="Picture 10"/>
+            <wp:cNvGraphicFramePr>
+              <a:graphicFrameLocks xmlns:a="http://schemas.openxmlformats.org/drawingml/2006/main" noChangeAspect="1"/>
+            </wp:cNvGraphicFramePr>
+            <a:graphic xmlns:a="http://schemas.openxmlformats.org/drawingml/2006/main">
+              <a:graphicData uri="http://schemas.openxmlformats.org/drawingml/2006/picture">
+                <pic:pic xmlns:pic="http://schemas.openxmlformats.org/drawingml/2006/picture">
+                  <pic:nvPicPr>
+                    <pic:cNvPr id="0" name="Picture 3"/>
+                    <pic:cNvPicPr>
+                      <a:picLocks noChangeAspect="1" noChangeArrowheads="1"/>
+                    </pic:cNvPicPr>
+                  </pic:nvPicPr>
+                  <pic:blipFill>
+                    <a:blip r:embed="rId15">
+                      <a:extLst>
+                        <a:ext uri="{28A0092B-C50C-407E-A947-70E740481C1C}">
+                          <a14:useLocalDpi xmlns:a14="http://schemas.microsoft.com/office/drawing/2010/main" val="0"/>
+                        </a:ext>
+                      </a:extLst>
+                    </a:blip>
+                    <a:srcRect/>
+                    <a:stretch>
+                      <a:fillRect/>
+                    </a:stretch>
+                  </pic:blipFill>
+                  <pic:spPr bwMode="auto">
+                    <a:xfrm>
+                      <a:off x="0" y="0"/>
+                      <a:ext cx="5363210" cy="5514975"/>
+                    </a:xfrm>
+                    <a:prstGeom prst="rect">
+                      <a:avLst/>
+                    </a:prstGeom>
+                    <a:noFill/>
+                  </pic:spPr>
+                </pic:pic>
+              </a:graphicData>
+            </a:graphic>
+          </wp:inline>
+        </w:drawing>
+      </w:r>
+    </w:p>
+    <w:p>
+      <w:pPr>
+        <w:spacing w:line="480" w:lineRule="auto"/>
+        <w:jc w:val="center"/>
         <w:rPr>
           <w:rFonts w:ascii="Arial" w:hAnsi="Arial" w:cs="Arial"/>
           <w:noProof/>
@@ -3623,7 +4393,44 @@
           <w:szCs w:val="24"/>
         </w:rPr>
         <w:lastRenderedPageBreak/>
+        <w:t>Memory</w:t>
+      </w:r>
+    </w:p>
+    <w:p>
+      <w:pPr>
+        <w:spacing w:line="480" w:lineRule="auto"/>
+      </w:pPr>
+      <w:r>
+        <w:rPr>
+          <w:rFonts w:ascii="Arial" w:hAnsi="Arial" w:cs="Arial"/>
+          <w:noProof/>
+          <w:sz w:val="24"/>
+          <w:szCs w:val="24"/>
+        </w:rPr>
         <w:t>FIFO:</w:t>
+      </w:r>
+      <w:r>
+        <w:t xml:space="preserve"> </w:t>
+      </w:r>
+    </w:p>
+    <w:p>
+      <w:pPr>
+        <w:spacing w:line="480" w:lineRule="auto"/>
+        <w:rPr>
+          <w:rFonts w:ascii="Arial" w:hAnsi="Arial" w:cs="Arial"/>
+          <w:noProof/>
+          <w:sz w:val="24"/>
+          <w:szCs w:val="24"/>
+        </w:rPr>
+      </w:pPr>
+      <w:r>
+        <w:rPr>
+          <w:rFonts w:ascii="Arial" w:hAnsi="Arial" w:cs="Arial"/>
+          <w:noProof/>
+          <w:sz w:val="24"/>
+          <w:szCs w:val="24"/>
+        </w:rPr>
+        <w:t>This algorithm calculates the number of page faults that occur using the First-In-First-Out (FIFO) page replacement algorithm. It takes in the number of frames available for storing pages, and a linked list of page references.</w:t>
       </w:r>
     </w:p>
     <w:p>
@@ -3659,7 +4466,7 @@
                     <pic:cNvPicPr/>
                   </pic:nvPicPr>
                   <pic:blipFill>
-                    <a:blip r:embed="rId9"/>
+                    <a:blip r:embed="rId16"/>
                     <a:stretch>
                       <a:fillRect/>
                     </a:stretch>
@@ -3723,37 +4530,6 @@
           <w:szCs w:val="24"/>
         </w:rPr>
       </w:pPr>
-    </w:p>
-    <w:p>
-      <w:pPr>
-        <w:spacing w:line="480" w:lineRule="auto"/>
-        <w:rPr>
-          <w:rFonts w:ascii="Arial" w:hAnsi="Arial" w:cs="Arial"/>
-          <w:noProof/>
-          <w:sz w:val="24"/>
-          <w:szCs w:val="24"/>
-        </w:rPr>
-      </w:pPr>
-      <w:r>
-        <w:rPr>
-          <w:rFonts w:ascii="Arial" w:hAnsi="Arial" w:cs="Arial"/>
-          <w:noProof/>
-          <w:sz w:val="24"/>
-          <w:szCs w:val="24"/>
-        </w:rPr>
-        <w:t>OPTIMAL:</w:t>
-      </w:r>
-    </w:p>
-    <w:p>
-      <w:pPr>
-        <w:spacing w:line="480" w:lineRule="auto"/>
-        <w:rPr>
-          <w:rFonts w:ascii="Arial" w:hAnsi="Arial" w:cs="Arial"/>
-          <w:noProof/>
-          <w:sz w:val="24"/>
-          <w:szCs w:val="24"/>
-        </w:rPr>
-      </w:pPr>
       <w:r>
         <w:rPr>
           <w:rFonts w:ascii="Arial" w:hAnsi="Arial" w:cs="Arial"/>
@@ -3762,6 +4538,64 @@
           <w:szCs w:val="24"/>
         </w:rPr>
         <w:lastRenderedPageBreak/>
+        <w:t>O</w:t>
+      </w:r>
+      <w:r>
+        <w:rPr>
+          <w:rFonts w:ascii="Arial" w:hAnsi="Arial" w:cs="Arial"/>
+          <w:noProof/>
+          <w:sz w:val="24"/>
+          <w:szCs w:val="24"/>
+        </w:rPr>
+        <w:t>P</w:t>
+      </w:r>
+      <w:r>
+        <w:rPr>
+          <w:rFonts w:ascii="Arial" w:hAnsi="Arial" w:cs="Arial"/>
+          <w:noProof/>
+          <w:sz w:val="24"/>
+          <w:szCs w:val="24"/>
+        </w:rPr>
+        <w:t>TIMAL:</w:t>
+      </w:r>
+    </w:p>
+    <w:p>
+      <w:pPr>
+        <w:spacing w:line="480" w:lineRule="auto"/>
+        <w:rPr>
+          <w:rFonts w:ascii="Arial" w:hAnsi="Arial" w:cs="Arial"/>
+          <w:noProof/>
+          <w:sz w:val="24"/>
+          <w:szCs w:val="24"/>
+        </w:rPr>
+      </w:pPr>
+      <w:r>
+        <w:rPr>
+          <w:rFonts w:ascii="Arial" w:hAnsi="Arial" w:cs="Arial"/>
+          <w:noProof/>
+          <w:sz w:val="24"/>
+          <w:szCs w:val="24"/>
+        </w:rPr>
+        <w:t>This algorithm implements the Optimal page replacement algorithm, which attempts to minimize the number of page faults by replacing the page that will not be used for the longest period of time in the future.</w:t>
+      </w:r>
+    </w:p>
+    <w:p>
+      <w:pPr>
+        <w:spacing w:line="480" w:lineRule="auto"/>
+        <w:rPr>
+          <w:rFonts w:ascii="Arial" w:hAnsi="Arial" w:cs="Arial"/>
+          <w:noProof/>
+          <w:sz w:val="24"/>
+          <w:szCs w:val="24"/>
+        </w:rPr>
+      </w:pPr>
+      <w:r>
+        <w:rPr>
+          <w:rFonts w:ascii="Arial" w:hAnsi="Arial" w:cs="Arial"/>
+          <w:noProof/>
+          <w:sz w:val="24"/>
+          <w:szCs w:val="24"/>
+        </w:rPr>
         <w:drawing>
           <wp:inline distT="0" distB="0" distL="0" distR="0" wp14:anchorId="00540244" wp14:editId="31E78F1F">
             <wp:extent cx="4829849" cy="3191320"/>
@@ -3778,7 +4612,7 @@
                     <pic:cNvPicPr/>
                   </pic:nvPicPr>
                   <pic:blipFill>
-                    <a:blip r:embed="rId10"/>
+                    <a:blip r:embed="rId17"/>
                     <a:stretch>
                       <a:fillRect/>
                     </a:stretch>
@@ -3809,14 +4643,150 @@
           <w:szCs w:val="24"/>
         </w:rPr>
       </w:pPr>
-      <w:r>
-        <w:rPr>
-          <w:rFonts w:ascii="Arial" w:hAnsi="Arial" w:cs="Arial"/>
-          <w:noProof/>
-          <w:sz w:val="24"/>
-          <w:szCs w:val="24"/>
-        </w:rPr>
+    </w:p>
+    <w:p>
+      <w:pPr>
+        <w:spacing w:line="480" w:lineRule="auto"/>
+        <w:rPr>
+          <w:rFonts w:ascii="Arial" w:hAnsi="Arial" w:cs="Arial"/>
+          <w:noProof/>
+          <w:sz w:val="24"/>
+          <w:szCs w:val="24"/>
+        </w:rPr>
+      </w:pPr>
+    </w:p>
+    <w:p>
+      <w:pPr>
+        <w:spacing w:line="480" w:lineRule="auto"/>
+        <w:rPr>
+          <w:rFonts w:ascii="Arial" w:hAnsi="Arial" w:cs="Arial"/>
+          <w:noProof/>
+          <w:sz w:val="24"/>
+          <w:szCs w:val="24"/>
+        </w:rPr>
+      </w:pPr>
+    </w:p>
+    <w:p>
+      <w:pPr>
+        <w:spacing w:line="480" w:lineRule="auto"/>
+        <w:rPr>
+          <w:rFonts w:ascii="Arial" w:hAnsi="Arial" w:cs="Arial"/>
+          <w:noProof/>
+          <w:sz w:val="24"/>
+          <w:szCs w:val="24"/>
+        </w:rPr>
+      </w:pPr>
+    </w:p>
+    <w:p>
+      <w:pPr>
+        <w:spacing w:line="480" w:lineRule="auto"/>
+        <w:rPr>
+          <w:rFonts w:ascii="Arial" w:hAnsi="Arial" w:cs="Arial"/>
+          <w:noProof/>
+          <w:sz w:val="24"/>
+          <w:szCs w:val="24"/>
+        </w:rPr>
+      </w:pPr>
+    </w:p>
+    <w:p>
+      <w:pPr>
+        <w:spacing w:line="480" w:lineRule="auto"/>
+        <w:rPr>
+          <w:rFonts w:ascii="Arial" w:hAnsi="Arial" w:cs="Arial"/>
+          <w:noProof/>
+          <w:sz w:val="24"/>
+          <w:szCs w:val="24"/>
+        </w:rPr>
+      </w:pPr>
+    </w:p>
+    <w:p>
+      <w:pPr>
+        <w:spacing w:line="480" w:lineRule="auto"/>
+        <w:rPr>
+          <w:rFonts w:ascii="Arial" w:hAnsi="Arial" w:cs="Arial"/>
+          <w:noProof/>
+          <w:sz w:val="24"/>
+          <w:szCs w:val="24"/>
+        </w:rPr>
+      </w:pPr>
+    </w:p>
+    <w:p>
+      <w:pPr>
+        <w:spacing w:line="480" w:lineRule="auto"/>
+        <w:rPr>
+          <w:rFonts w:ascii="Arial" w:hAnsi="Arial" w:cs="Arial"/>
+          <w:noProof/>
+          <w:sz w:val="24"/>
+          <w:szCs w:val="24"/>
+        </w:rPr>
+      </w:pPr>
+      <w:r>
+        <w:rPr>
+          <w:rFonts w:ascii="Arial" w:hAnsi="Arial" w:cs="Arial"/>
+          <w:noProof/>
+          <w:sz w:val="24"/>
+          <w:szCs w:val="24"/>
+        </w:rPr>
+        <w:lastRenderedPageBreak/>
         <w:t>LRU:</w:t>
+      </w:r>
+    </w:p>
+    <w:p>
+      <w:pPr>
+        <w:spacing w:line="480" w:lineRule="auto"/>
+        <w:rPr>
+          <w:rFonts w:ascii="Arial" w:hAnsi="Arial" w:cs="Arial"/>
+          <w:noProof/>
+          <w:sz w:val="24"/>
+          <w:szCs w:val="24"/>
+        </w:rPr>
+      </w:pPr>
+      <w:r>
+        <w:rPr>
+          <w:rFonts w:ascii="Arial" w:hAnsi="Arial" w:cs="Arial"/>
+          <w:noProof/>
+          <w:sz w:val="24"/>
+          <w:szCs w:val="24"/>
+        </w:rPr>
+        <w:t>This is an implementation of the Least Recently Used (LRU) page replacement algorithm</w:t>
+      </w:r>
+      <w:r>
+        <w:rPr>
+          <w:rFonts w:ascii="Arial" w:hAnsi="Arial" w:cs="Arial"/>
+          <w:noProof/>
+          <w:sz w:val="24"/>
+          <w:szCs w:val="24"/>
+        </w:rPr>
+        <w:t>.</w:t>
+      </w:r>
+      <w:r>
+        <w:rPr>
+          <w:rFonts w:ascii="Arial" w:hAnsi="Arial" w:cs="Arial"/>
+          <w:noProof/>
+          <w:sz w:val="24"/>
+          <w:szCs w:val="24"/>
+        </w:rPr>
+        <w:t>The function takes in the number of available memory frames and a linked list</w:t>
+      </w:r>
+    </w:p>
+    <w:p>
+      <w:pPr>
+        <w:spacing w:line="480" w:lineRule="auto"/>
+        <w:rPr>
+          <w:rFonts w:ascii="Arial" w:hAnsi="Arial" w:cs="Arial"/>
+          <w:noProof/>
+          <w:sz w:val="24"/>
+          <w:szCs w:val="24"/>
+        </w:rPr>
+      </w:pPr>
+      <w:r>
+        <w:rPr>
+          <w:rFonts w:ascii="Arial" w:hAnsi="Arial" w:cs="Arial"/>
+          <w:noProof/>
+          <w:sz w:val="24"/>
+          <w:szCs w:val="24"/>
+        </w:rPr>
+        <w:t>of page references, and returns the number of page faults that occurred during the simulation.</w:t>
       </w:r>
     </w:p>
     <w:p>
@@ -3852,7 +4822,7 @@
                     <pic:cNvPicPr/>
                   </pic:nvPicPr>
                   <pic:blipFill>
-                    <a:blip r:embed="rId11"/>
+                    <a:blip r:embed="rId18"/>
                     <a:stretch>
                       <a:fillRect/>
                     </a:stretch>
@@ -3894,13 +4864,70 @@
           <w:szCs w:val="24"/>
         </w:rPr>
       </w:pPr>
-      <w:r>
-        <w:rPr>
-          <w:rFonts w:ascii="Arial" w:hAnsi="Arial" w:cs="Arial"/>
-          <w:noProof/>
-          <w:sz w:val="24"/>
-          <w:szCs w:val="24"/>
-        </w:rPr>
+    </w:p>
+    <w:p>
+      <w:pPr>
+        <w:spacing w:line="480" w:lineRule="auto"/>
+        <w:rPr>
+          <w:rFonts w:ascii="Arial" w:hAnsi="Arial" w:cs="Arial"/>
+          <w:noProof/>
+          <w:sz w:val="24"/>
+          <w:szCs w:val="24"/>
+        </w:rPr>
+      </w:pPr>
+    </w:p>
+    <w:p>
+      <w:pPr>
+        <w:spacing w:line="480" w:lineRule="auto"/>
+        <w:rPr>
+          <w:rFonts w:ascii="Arial" w:hAnsi="Arial" w:cs="Arial"/>
+          <w:noProof/>
+          <w:sz w:val="24"/>
+          <w:szCs w:val="24"/>
+        </w:rPr>
+      </w:pPr>
+    </w:p>
+    <w:p>
+      <w:pPr>
+        <w:spacing w:line="480" w:lineRule="auto"/>
+        <w:rPr>
+          <w:rFonts w:ascii="Arial" w:hAnsi="Arial" w:cs="Arial"/>
+          <w:noProof/>
+          <w:sz w:val="24"/>
+          <w:szCs w:val="24"/>
+        </w:rPr>
+      </w:pPr>
+    </w:p>
+    <w:p>
+      <w:pPr>
+        <w:spacing w:line="480" w:lineRule="auto"/>
+        <w:rPr>
+          <w:rFonts w:ascii="Arial" w:hAnsi="Arial" w:cs="Arial"/>
+          <w:noProof/>
+          <w:sz w:val="24"/>
+          <w:szCs w:val="24"/>
+        </w:rPr>
+      </w:pPr>
+    </w:p>
+    <w:p>
+      <w:pPr>
+        <w:spacing w:line="480" w:lineRule="auto"/>
+        <w:jc w:val="center"/>
+        <w:rPr>
+          <w:rFonts w:ascii="Arial" w:hAnsi="Arial" w:cs="Arial"/>
+          <w:noProof/>
+          <w:sz w:val="24"/>
+          <w:szCs w:val="24"/>
+        </w:rPr>
+      </w:pPr>
+      <w:r>
+        <w:rPr>
+          <w:rFonts w:ascii="Arial" w:hAnsi="Arial" w:cs="Arial"/>
+          <w:noProof/>
+          <w:sz w:val="24"/>
+          <w:szCs w:val="24"/>
+        </w:rPr>
+        <w:lastRenderedPageBreak/>
         <w:t>Disk:</w:t>
       </w:r>
     </w:p>
@@ -3921,8 +4948,27 @@
           <w:sz w:val="24"/>
           <w:szCs w:val="24"/>
         </w:rPr>
-        <w:lastRenderedPageBreak/>
         <w:t>FIFO:</w:t>
+      </w:r>
+    </w:p>
+    <w:p>
+      <w:pPr>
+        <w:spacing w:line="480" w:lineRule="auto"/>
+        <w:rPr>
+          <w:rFonts w:ascii="Arial" w:hAnsi="Arial" w:cs="Arial"/>
+          <w:noProof/>
+          <w:sz w:val="24"/>
+          <w:szCs w:val="24"/>
+        </w:rPr>
+      </w:pPr>
+      <w:r>
+        <w:rPr>
+          <w:rFonts w:ascii="Arial" w:hAnsi="Arial" w:cs="Arial"/>
+          <w:noProof/>
+          <w:sz w:val="24"/>
+          <w:szCs w:val="24"/>
+        </w:rPr>
+        <w:t>This code implements the disk First-Come-First-Served (dFCFS) algorithm, which serves disk I/O requests in the order they are received.The algorithm takes an array of requests as input, where the first element is the current position of the disk head and the remaining elements are the positions of the disk sectors that need to be accessed.</w:t>
       </w:r>
     </w:p>
     <w:p>
@@ -3958,7 +5004,7 @@
                     <pic:cNvPicPr/>
                   </pic:nvPicPr>
                   <pic:blipFill>
-                    <a:blip r:embed="rId12"/>
+                    <a:blip r:embed="rId19"/>
                     <a:stretch>
                       <a:fillRect/>
                     </a:stretch>
@@ -4018,6 +5064,7 @@
           <w:sz w:val="24"/>
           <w:szCs w:val="24"/>
         </w:rPr>
+        <w:lastRenderedPageBreak/>
         <w:t>SSTF:</w:t>
       </w:r>
     </w:p>
@@ -4038,7 +5085,44 @@
           <w:sz w:val="24"/>
           <w:szCs w:val="24"/>
         </w:rPr>
-        <w:lastRenderedPageBreak/>
+        <w:t>This is an implementation of the SSTF (Shortest Seek Time First) disk scheduling algorithm. It takes an array of disk requests as input</w:t>
+      </w:r>
+      <w:r>
+        <w:rPr>
+          <w:rFonts w:ascii="Arial" w:hAnsi="Arial" w:cs="Arial"/>
+          <w:noProof/>
+          <w:sz w:val="24"/>
+          <w:szCs w:val="24"/>
+        </w:rPr>
+        <w:t xml:space="preserve"> verifying the most its near the head number </w:t>
+      </w:r>
+      <w:r>
+        <w:rPr>
+          <w:rFonts w:ascii="Arial" w:hAnsi="Arial" w:cs="Arial"/>
+          <w:noProof/>
+          <w:sz w:val="24"/>
+          <w:szCs w:val="24"/>
+        </w:rPr>
+        <w:t>and returns the total number of disk movements required to service all requests.</w:t>
+      </w:r>
+    </w:p>
+    <w:p>
+      <w:pPr>
+        <w:spacing w:line="480" w:lineRule="auto"/>
+        <w:rPr>
+          <w:rFonts w:ascii="Arial" w:hAnsi="Arial" w:cs="Arial"/>
+          <w:noProof/>
+          <w:sz w:val="24"/>
+          <w:szCs w:val="24"/>
+        </w:rPr>
+      </w:pPr>
+      <w:r>
+        <w:rPr>
+          <w:rFonts w:ascii="Arial" w:hAnsi="Arial" w:cs="Arial"/>
+          <w:noProof/>
+          <w:sz w:val="24"/>
+          <w:szCs w:val="24"/>
+        </w:rPr>
         <w:drawing>
           <wp:inline distT="0" distB="0" distL="0" distR="0" wp14:anchorId="72037377" wp14:editId="791732A0">
             <wp:extent cx="5943600" cy="2551430"/>
@@ -4055,7 +5139,7 @@
                     <pic:cNvPicPr/>
                   </pic:nvPicPr>
                   <pic:blipFill>
-                    <a:blip r:embed="rId13"/>
+                    <a:blip r:embed="rId20"/>
                     <a:stretch>
                       <a:fillRect/>
                     </a:stretch>
@@ -4086,33 +5170,282 @@
           <w:szCs w:val="24"/>
         </w:rPr>
       </w:pPr>
-      <w:r>
-        <w:rPr>
-          <w:rFonts w:ascii="Arial" w:hAnsi="Arial" w:cs="Arial"/>
-          <w:noProof/>
-          <w:sz w:val="24"/>
-          <w:szCs w:val="24"/>
-        </w:rPr>
-        <w:t>SCAN:</w:t>
-      </w:r>
-    </w:p>
-    <w:p>
-      <w:pPr>
-        <w:spacing w:line="480" w:lineRule="auto"/>
-        <w:rPr>
-          <w:rFonts w:ascii="Arial" w:hAnsi="Arial" w:cs="Arial"/>
-          <w:noProof/>
-          <w:sz w:val="24"/>
-          <w:szCs w:val="24"/>
-        </w:rPr>
-      </w:pPr>
-      <w:r>
-        <w:rPr>
-          <w:rFonts w:ascii="Arial" w:hAnsi="Arial" w:cs="Arial"/>
-          <w:noProof/>
-          <w:sz w:val="24"/>
-          <w:szCs w:val="24"/>
-        </w:rPr>
+    </w:p>
+    <w:p>
+      <w:pPr>
+        <w:spacing w:line="480" w:lineRule="auto"/>
+        <w:rPr>
+          <w:rFonts w:ascii="Arial" w:hAnsi="Arial" w:cs="Arial"/>
+          <w:noProof/>
+          <w:sz w:val="24"/>
+          <w:szCs w:val="24"/>
+        </w:rPr>
+      </w:pPr>
+    </w:p>
+    <w:p>
+      <w:pPr>
+        <w:spacing w:line="480" w:lineRule="auto"/>
+        <w:rPr>
+          <w:rFonts w:ascii="Arial" w:hAnsi="Arial" w:cs="Arial"/>
+          <w:noProof/>
+          <w:sz w:val="24"/>
+          <w:szCs w:val="24"/>
+        </w:rPr>
+      </w:pPr>
+    </w:p>
+    <w:p>
+      <w:pPr>
+        <w:spacing w:line="480" w:lineRule="auto"/>
+        <w:rPr>
+          <w:rFonts w:ascii="Arial" w:hAnsi="Arial" w:cs="Arial"/>
+          <w:noProof/>
+          <w:sz w:val="24"/>
+          <w:szCs w:val="24"/>
+        </w:rPr>
+      </w:pPr>
+    </w:p>
+    <w:p>
+      <w:pPr>
+        <w:spacing w:line="480" w:lineRule="auto"/>
+        <w:rPr>
+          <w:rFonts w:ascii="Arial" w:hAnsi="Arial" w:cs="Arial"/>
+          <w:noProof/>
+          <w:sz w:val="24"/>
+          <w:szCs w:val="24"/>
+        </w:rPr>
+      </w:pPr>
+    </w:p>
+    <w:p>
+      <w:pPr>
+        <w:spacing w:line="480" w:lineRule="auto"/>
+        <w:rPr>
+          <w:rFonts w:ascii="Arial" w:hAnsi="Arial" w:cs="Arial"/>
+          <w:noProof/>
+          <w:sz w:val="24"/>
+          <w:szCs w:val="24"/>
+        </w:rPr>
+      </w:pPr>
+    </w:p>
+    <w:p>
+      <w:pPr>
+        <w:spacing w:line="480" w:lineRule="auto"/>
+        <w:rPr>
+          <w:rFonts w:ascii="Arial" w:hAnsi="Arial" w:cs="Arial"/>
+          <w:noProof/>
+          <w:sz w:val="24"/>
+          <w:szCs w:val="24"/>
+        </w:rPr>
+      </w:pPr>
+    </w:p>
+    <w:p>
+      <w:pPr>
+        <w:spacing w:line="480" w:lineRule="auto"/>
+        <w:rPr>
+          <w:rFonts w:ascii="Arial" w:hAnsi="Arial" w:cs="Arial"/>
+          <w:noProof/>
+          <w:sz w:val="24"/>
+          <w:szCs w:val="24"/>
+        </w:rPr>
+      </w:pPr>
+    </w:p>
+    <w:p>
+      <w:pPr>
+        <w:spacing w:line="480" w:lineRule="auto"/>
+        <w:rPr>
+          <w:rFonts w:ascii="Arial" w:hAnsi="Arial" w:cs="Arial"/>
+          <w:noProof/>
+          <w:sz w:val="24"/>
+          <w:szCs w:val="24"/>
+        </w:rPr>
+      </w:pPr>
+      <w:r>
+        <w:rPr>
+          <w:rFonts w:ascii="Arial" w:hAnsi="Arial" w:cs="Arial"/>
+          <w:noProof/>
+          <w:sz w:val="24"/>
+          <w:szCs w:val="24"/>
+        </w:rPr>
+        <w:lastRenderedPageBreak/>
+        <w:t>SCA</w:t>
+      </w:r>
+      <w:r>
+        <w:rPr>
+          <w:rFonts w:ascii="Arial" w:hAnsi="Arial" w:cs="Arial"/>
+          <w:noProof/>
+          <w:sz w:val="24"/>
+          <w:szCs w:val="24"/>
+        </w:rPr>
+        <w:t>N:</w:t>
+      </w:r>
+      <w:r>
+        <w:t xml:space="preserve"> </w:t>
+      </w:r>
+      <w:r>
+        <w:rPr>
+          <w:rFonts w:ascii="Arial" w:hAnsi="Arial" w:cs="Arial"/>
+          <w:noProof/>
+          <w:sz w:val="24"/>
+          <w:szCs w:val="24"/>
+        </w:rPr>
+        <w:t xml:space="preserve">This is an implementation of the SSTF (Shortest Seek Time First) disk scheduling algorithm. It takes an array of disk requests as input and </w:t>
+      </w:r>
+      <w:r>
+        <w:rPr>
+          <w:rFonts w:ascii="Arial" w:hAnsi="Arial" w:cs="Arial"/>
+          <w:noProof/>
+          <w:sz w:val="24"/>
+          <w:szCs w:val="24"/>
+        </w:rPr>
+        <w:t xml:space="preserve">moving in ascending order from the head and </w:t>
+      </w:r>
+      <w:r>
+        <w:rPr>
+          <w:rFonts w:ascii="Arial" w:hAnsi="Arial" w:cs="Arial"/>
+          <w:noProof/>
+          <w:sz w:val="24"/>
+          <w:szCs w:val="24"/>
+        </w:rPr>
+        <w:t>returns the total number of disk movements required to service all requests.</w:t>
+      </w:r>
+    </w:p>
+    <w:p>
+      <w:pPr>
+        <w:spacing w:line="480" w:lineRule="auto"/>
+        <w:rPr>
+          <w:rFonts w:ascii="Arial" w:hAnsi="Arial" w:cs="Arial"/>
+          <w:noProof/>
+          <w:sz w:val="24"/>
+          <w:szCs w:val="24"/>
+        </w:rPr>
+      </w:pPr>
+      <w:r>
+        <w:rPr>
+          <w:rFonts w:ascii="Arial" w:hAnsi="Arial" w:cs="Arial"/>
+          <w:noProof/>
+          <w:sz w:val="24"/>
+          <w:szCs w:val="24"/>
+        </w:rPr>
+        <w:drawing>
+          <wp:inline distT="0" distB="0" distL="0" distR="0" wp14:anchorId="7369BAE8" wp14:editId="405FF950">
+            <wp:extent cx="5943600" cy="3971925"/>
+            <wp:effectExtent l="0" t="0" r="0" b="0"/>
+            <wp:docPr id="12" name="Picture 12" descr="Text&#10;&#10;Description automatically generated"/>
+            <wp:cNvGraphicFramePr>
+              <a:graphicFrameLocks xmlns:a="http://schemas.openxmlformats.org/drawingml/2006/main" noChangeAspect="1"/>
+            </wp:cNvGraphicFramePr>
+            <a:graphic xmlns:a="http://schemas.openxmlformats.org/drawingml/2006/main">
+              <a:graphicData uri="http://schemas.openxmlformats.org/drawingml/2006/picture">
+                <pic:pic xmlns:pic="http://schemas.openxmlformats.org/drawingml/2006/picture">
+                  <pic:nvPicPr>
+                    <pic:cNvPr id="12" name="Picture 12" descr="Text&#10;&#10;Description automatically generated"/>
+                    <pic:cNvPicPr/>
+                  </pic:nvPicPr>
+                  <pic:blipFill>
+                    <a:blip r:embed="rId21"/>
+                    <a:stretch>
+                      <a:fillRect/>
+                    </a:stretch>
+                  </pic:blipFill>
+                  <pic:spPr>
+                    <a:xfrm>
+                      <a:off x="0" y="0"/>
+                      <a:ext cx="5943600" cy="3971925"/>
+                    </a:xfrm>
+                    <a:prstGeom prst="rect">
+                      <a:avLst/>
+                    </a:prstGeom>
+                  </pic:spPr>
+                </pic:pic>
+              </a:graphicData>
+            </a:graphic>
+          </wp:inline>
+        </w:drawing>
+      </w:r>
+    </w:p>
+    <w:p>
+      <w:pPr>
+        <w:spacing w:line="480" w:lineRule="auto"/>
+        <w:rPr>
+          <w:rFonts w:ascii="Arial" w:hAnsi="Arial" w:cs="Arial"/>
+          <w:noProof/>
+          <w:sz w:val="24"/>
+          <w:szCs w:val="24"/>
+        </w:rPr>
+      </w:pPr>
+    </w:p>
+    <w:p>
+      <w:pPr>
+        <w:spacing w:line="480" w:lineRule="auto"/>
+        <w:rPr>
+          <w:rFonts w:ascii="Arial" w:hAnsi="Arial" w:cs="Arial"/>
+          <w:noProof/>
+          <w:sz w:val="24"/>
+          <w:szCs w:val="24"/>
+        </w:rPr>
+      </w:pPr>
+    </w:p>
+    <w:p>
+      <w:pPr>
+        <w:spacing w:line="480" w:lineRule="auto"/>
+        <w:rPr>
+          <w:rFonts w:ascii="Arial" w:hAnsi="Arial" w:cs="Arial"/>
+          <w:noProof/>
+          <w:sz w:val="24"/>
+          <w:szCs w:val="24"/>
+        </w:rPr>
+      </w:pPr>
+    </w:p>
+    <w:p>
+      <w:pPr>
+        <w:spacing w:line="480" w:lineRule="auto"/>
+        <w:rPr>
+          <w:rFonts w:ascii="Arial" w:hAnsi="Arial" w:cs="Arial"/>
+          <w:noProof/>
+          <w:sz w:val="24"/>
+          <w:szCs w:val="24"/>
+        </w:rPr>
+      </w:pPr>
+    </w:p>
+    <w:p>
+      <w:pPr>
+        <w:spacing w:line="480" w:lineRule="auto"/>
+        <w:rPr>
+          <w:rFonts w:ascii="Arial" w:hAnsi="Arial" w:cs="Arial"/>
+          <w:noProof/>
+          <w:sz w:val="24"/>
+          <w:szCs w:val="24"/>
+        </w:rPr>
+      </w:pPr>
+    </w:p>
+    <w:p>
+      <w:pPr>
+        <w:spacing w:line="480" w:lineRule="auto"/>
+        <w:rPr>
+          <w:rFonts w:ascii="Arial" w:hAnsi="Arial" w:cs="Arial"/>
+          <w:noProof/>
+          <w:sz w:val="24"/>
+          <w:szCs w:val="24"/>
+        </w:rPr>
+      </w:pPr>
+    </w:p>
+    <w:p>
+      <w:pPr>
+        <w:spacing w:line="480" w:lineRule="auto"/>
+        <w:rPr>
+          <w:rFonts w:ascii="Arial" w:hAnsi="Arial" w:cs="Arial"/>
+          <w:noProof/>
+          <w:sz w:val="24"/>
+          <w:szCs w:val="24"/>
+        </w:rPr>
+      </w:pPr>
+      <w:r>
+        <w:rPr>
+          <w:rFonts w:ascii="Arial" w:hAnsi="Arial" w:cs="Arial"/>
+          <w:noProof/>
+          <w:sz w:val="24"/>
+          <w:szCs w:val="24"/>
+        </w:rPr>
+        <w:lastRenderedPageBreak/>
         <w:t>CSCAN:</w:t>
       </w:r>
     </w:p>
@@ -4126,6 +5459,80 @@
           <w:szCs w:val="24"/>
         </w:rPr>
       </w:pPr>
+      <w:r>
+        <w:rPr>
+          <w:rFonts w:ascii="Arial" w:hAnsi="Arial" w:cs="Arial"/>
+          <w:noProof/>
+          <w:sz w:val="24"/>
+          <w:szCs w:val="24"/>
+        </w:rPr>
+        <w:t>This implementation takes an array of request and sorts it in ascending order divide it in two so it can take the edges in countAnd calculate the movements.</w:t>
+      </w:r>
+    </w:p>
+    <w:p>
+      <w:pPr>
+        <w:spacing w:line="480" w:lineRule="auto"/>
+        <w:rPr>
+          <w:rFonts w:ascii="Arial" w:hAnsi="Arial" w:cs="Arial"/>
+          <w:noProof/>
+          <w:sz w:val="24"/>
+          <w:szCs w:val="24"/>
+        </w:rPr>
+      </w:pPr>
+      <w:r>
+        <w:rPr>
+          <w:rFonts w:ascii="Arial" w:hAnsi="Arial" w:cs="Arial"/>
+          <w:noProof/>
+          <w:sz w:val="24"/>
+          <w:szCs w:val="24"/>
+        </w:rPr>
+        <w:drawing>
+          <wp:inline distT="0" distB="0" distL="0" distR="0" wp14:anchorId="4E99B4E7" wp14:editId="703778A2">
+            <wp:extent cx="4610743" cy="4725059"/>
+            <wp:effectExtent l="0" t="0" r="0" b="0"/>
+            <wp:docPr id="13" name="Picture 13" descr="Text&#10;&#10;Description automatically generated"/>
+            <wp:cNvGraphicFramePr>
+              <a:graphicFrameLocks xmlns:a="http://schemas.openxmlformats.org/drawingml/2006/main" noChangeAspect="1"/>
+            </wp:cNvGraphicFramePr>
+            <a:graphic xmlns:a="http://schemas.openxmlformats.org/drawingml/2006/main">
+              <a:graphicData uri="http://schemas.openxmlformats.org/drawingml/2006/picture">
+                <pic:pic xmlns:pic="http://schemas.openxmlformats.org/drawingml/2006/picture">
+                  <pic:nvPicPr>
+                    <pic:cNvPr id="13" name="Picture 13" descr="Text&#10;&#10;Description automatically generated"/>
+                    <pic:cNvPicPr/>
+                  </pic:nvPicPr>
+                  <pic:blipFill>
+                    <a:blip r:embed="rId22"/>
+                    <a:stretch>
+                      <a:fillRect/>
+                    </a:stretch>
+                  </pic:blipFill>
+                  <pic:spPr>
+                    <a:xfrm>
+                      <a:off x="0" y="0"/>
+                      <a:ext cx="4610743" cy="4725059"/>
+                    </a:xfrm>
+                    <a:prstGeom prst="rect">
+                      <a:avLst/>
+                    </a:prstGeom>
+                  </pic:spPr>
+                </pic:pic>
+              </a:graphicData>
+            </a:graphic>
+          </wp:inline>
+        </w:drawing>
+      </w:r>
+    </w:p>
+    <w:p>
+      <w:pPr>
+        <w:spacing w:line="480" w:lineRule="auto"/>
+        <w:rPr>
+          <w:rFonts w:ascii="Arial" w:hAnsi="Arial" w:cs="Arial"/>
+          <w:noProof/>
+          <w:sz w:val="24"/>
+          <w:szCs w:val="24"/>
+        </w:rPr>
+      </w:pPr>
     </w:p>
     <w:p>
       <w:pPr>
@@ -4324,37 +5731,53 @@
     <w:p>
       <w:pPr>
         <w:spacing w:line="480" w:lineRule="auto"/>
-        <w:rPr>
-          <w:rFonts w:ascii="Arial" w:hAnsi="Arial" w:cs="Arial"/>
-          <w:sz w:val="24"/>
-          <w:szCs w:val="24"/>
-        </w:rPr>
-      </w:pPr>
-      <w:r>
-        <w:rPr>
-          <w:rFonts w:ascii="Arial" w:hAnsi="Arial" w:cs="Arial"/>
-          <w:sz w:val="24"/>
-          <w:szCs w:val="24"/>
-        </w:rPr>
-        <w:t xml:space="preserve">Links to </w:t>
-      </w:r>
-      <w:proofErr w:type="spellStart"/>
-      <w:r>
-        <w:rPr>
-          <w:rFonts w:ascii="Arial" w:hAnsi="Arial" w:cs="Arial"/>
-          <w:sz w:val="24"/>
-          <w:szCs w:val="24"/>
-        </w:rPr>
-        <w:t>Github</w:t>
-      </w:r>
-      <w:proofErr w:type="spellEnd"/>
-      <w:r>
-        <w:rPr>
-          <w:rFonts w:ascii="Arial" w:hAnsi="Arial" w:cs="Arial"/>
-          <w:sz w:val="24"/>
-          <w:szCs w:val="24"/>
-        </w:rPr>
-        <w:t xml:space="preserve"> repository: </w:t>
+        <w:ind w:left="360"/>
+        <w:rPr>
+          <w:rFonts w:ascii="Arial" w:hAnsi="Arial" w:cs="Arial"/>
+          <w:sz w:val="24"/>
+          <w:szCs w:val="24"/>
+        </w:rPr>
+      </w:pPr>
+    </w:p>
+    <w:p>
+      <w:pPr>
+        <w:spacing w:line="480" w:lineRule="auto"/>
+        <w:ind w:left="360"/>
+        <w:rPr>
+          <w:rFonts w:ascii="Arial" w:hAnsi="Arial" w:cs="Arial"/>
+          <w:sz w:val="24"/>
+          <w:szCs w:val="24"/>
+        </w:rPr>
+      </w:pPr>
+    </w:p>
+    <w:p>
+      <w:pPr>
+        <w:spacing w:line="480" w:lineRule="auto"/>
+        <w:rPr>
+          <w:rFonts w:ascii="Arial" w:hAnsi="Arial" w:cs="Arial"/>
+          <w:sz w:val="24"/>
+          <w:szCs w:val="24"/>
+        </w:rPr>
+      </w:pPr>
+    </w:p>
+    <w:p>
+      <w:pPr>
+        <w:spacing w:line="480" w:lineRule="auto"/>
+        <w:jc w:val="center"/>
+        <w:rPr>
+          <w:rFonts w:ascii="Arial" w:hAnsi="Arial" w:cs="Arial"/>
+          <w:sz w:val="24"/>
+          <w:szCs w:val="24"/>
+        </w:rPr>
+      </w:pPr>
+      <w:r>
+        <w:rPr>
+          <w:rFonts w:ascii="Arial" w:hAnsi="Arial" w:cs="Arial"/>
+          <w:sz w:val="24"/>
+          <w:szCs w:val="24"/>
+        </w:rPr>
+        <w:lastRenderedPageBreak/>
+        <w:t>Conclusion</w:t>
       </w:r>
     </w:p>
     <w:p>
@@ -4367,172 +5790,106 @@
           <w:szCs w:val="24"/>
         </w:rPr>
       </w:pPr>
-      <w:hyperlink r:id="rId14" w:history="1">
-        <w:r>
-          <w:rPr>
-            <w:rStyle w:val="Hyperlink"/>
-            <w:rFonts w:ascii="Arial" w:hAnsi="Arial" w:cs="Arial"/>
-            <w:sz w:val="24"/>
-            <w:szCs w:val="24"/>
-          </w:rPr>
-          <w:t>https://github.com/iSuperstar/Proyecto_Operating_Systems</w:t>
-        </w:r>
-      </w:hyperlink>
-    </w:p>
-    <w:p>
-      <w:pPr>
-        <w:spacing w:line="480" w:lineRule="auto"/>
-        <w:rPr>
-          <w:rFonts w:ascii="Arial" w:hAnsi="Arial" w:cs="Arial"/>
-          <w:sz w:val="24"/>
-          <w:szCs w:val="24"/>
-        </w:rPr>
-      </w:pPr>
-      <w:r>
-        <w:rPr>
-          <w:rFonts w:ascii="Arial" w:hAnsi="Arial" w:cs="Arial"/>
-          <w:sz w:val="24"/>
-          <w:szCs w:val="24"/>
-        </w:rPr>
-        <w:t xml:space="preserve">Links for the files: </w:t>
-      </w:r>
-    </w:p>
-    <w:p>
-      <w:pPr>
-        <w:spacing w:line="480" w:lineRule="auto"/>
-        <w:rPr>
-          <w:rFonts w:ascii="Arial" w:hAnsi="Arial" w:cs="Arial"/>
-          <w:sz w:val="24"/>
-          <w:szCs w:val="24"/>
-        </w:rPr>
-      </w:pPr>
-      <w:proofErr w:type="spellStart"/>
-      <w:r>
-        <w:rPr>
-          <w:rFonts w:ascii="Arial" w:hAnsi="Arial" w:cs="Arial"/>
-          <w:sz w:val="24"/>
-          <w:szCs w:val="24"/>
-        </w:rPr>
-        <w:t>Calculate.h</w:t>
-      </w:r>
-      <w:proofErr w:type="spellEnd"/>
-      <w:r>
-        <w:rPr>
-          <w:rFonts w:ascii="Arial" w:hAnsi="Arial" w:cs="Arial"/>
-          <w:sz w:val="24"/>
-          <w:szCs w:val="24"/>
-        </w:rPr>
-        <w:t xml:space="preserve">: </w:t>
-      </w:r>
-      <w:hyperlink r:id="rId15" w:history="1">
-        <w:r>
-          <w:rPr>
-            <w:rStyle w:val="Hyperlink"/>
-            <w:rFonts w:ascii="Arial" w:hAnsi="Arial" w:cs="Arial"/>
-            <w:sz w:val="24"/>
-            <w:szCs w:val="24"/>
-          </w:rPr>
-          <w:t>https://github.com/iSuperstar/Proyecto_Operating_Systems/blob/main/calculate.h</w:t>
-        </w:r>
-      </w:hyperlink>
-    </w:p>
-    <w:p>
-      <w:pPr>
-        <w:spacing w:line="480" w:lineRule="auto"/>
-        <w:rPr>
-          <w:rFonts w:ascii="Arial" w:hAnsi="Arial" w:cs="Arial"/>
-          <w:sz w:val="24"/>
-          <w:szCs w:val="24"/>
-        </w:rPr>
-      </w:pPr>
-      <w:proofErr w:type="spellStart"/>
-      <w:r>
-        <w:rPr>
-          <w:rFonts w:ascii="Arial" w:hAnsi="Arial" w:cs="Arial"/>
-          <w:sz w:val="24"/>
-          <w:szCs w:val="24"/>
-        </w:rPr>
-        <w:t>disk.h</w:t>
-      </w:r>
-      <w:proofErr w:type="spellEnd"/>
-      <w:r>
-        <w:rPr>
-          <w:rFonts w:ascii="Arial" w:hAnsi="Arial" w:cs="Arial"/>
-          <w:sz w:val="24"/>
-          <w:szCs w:val="24"/>
-        </w:rPr>
-        <w:t>:</w:t>
-      </w:r>
-    </w:p>
-    <w:p>
-      <w:pPr>
-        <w:spacing w:line="480" w:lineRule="auto"/>
-        <w:rPr>
-          <w:rFonts w:ascii="Arial" w:hAnsi="Arial" w:cs="Arial"/>
-          <w:sz w:val="24"/>
-          <w:szCs w:val="24"/>
-        </w:rPr>
-      </w:pPr>
-      <w:hyperlink r:id="rId16" w:history="1">
-        <w:r>
-          <w:rPr>
-            <w:rStyle w:val="Hyperlink"/>
-            <w:rFonts w:ascii="Arial" w:hAnsi="Arial" w:cs="Arial"/>
-            <w:sz w:val="24"/>
-            <w:szCs w:val="24"/>
-          </w:rPr>
-          <w:t>https://github.com/iSuperstar/Proyecto_Operating_Systems/commit/b122e72c90ac0f22618a288058f5f86975197b42</w:t>
-        </w:r>
-      </w:hyperlink>
-    </w:p>
-    <w:p>
-      <w:pPr>
-        <w:spacing w:line="480" w:lineRule="auto"/>
-        <w:rPr>
-          <w:rFonts w:ascii="Arial" w:hAnsi="Arial" w:cs="Arial"/>
-          <w:sz w:val="24"/>
-          <w:szCs w:val="24"/>
-        </w:rPr>
-      </w:pPr>
-      <w:r>
-        <w:rPr>
-          <w:rFonts w:ascii="Arial" w:hAnsi="Arial" w:cs="Arial"/>
-          <w:sz w:val="24"/>
-          <w:szCs w:val="24"/>
-        </w:rPr>
-        <w:t>main.cpp:</w:t>
-      </w:r>
-    </w:p>
-    <w:p>
-      <w:pPr>
-        <w:spacing w:line="480" w:lineRule="auto"/>
-        <w:rPr>
-          <w:rFonts w:ascii="Arial" w:hAnsi="Arial" w:cs="Arial"/>
-          <w:sz w:val="24"/>
-          <w:szCs w:val="24"/>
-        </w:rPr>
-      </w:pPr>
-      <w:hyperlink r:id="rId17" w:history="1">
-        <w:r>
-          <w:rPr>
-            <w:rStyle w:val="Hyperlink"/>
-            <w:rFonts w:ascii="Arial" w:hAnsi="Arial" w:cs="Arial"/>
-            <w:sz w:val="24"/>
-            <w:szCs w:val="24"/>
-          </w:rPr>
-          <w:t>https://github.com/iSuperstar/Proyecto_Operating_Systems/commit/b122e72c90ac0f22618a288058f5f86975197b42</w:t>
-        </w:r>
-      </w:hyperlink>
-    </w:p>
-    <w:p>
-      <w:pPr>
-        <w:spacing w:line="480" w:lineRule="auto"/>
-        <w:rPr>
-          <w:rFonts w:ascii="Arial" w:hAnsi="Arial" w:cs="Arial"/>
-          <w:sz w:val="24"/>
-          <w:szCs w:val="24"/>
-        </w:rPr>
-      </w:pPr>
+      <w:r>
+        <w:rPr>
+          <w:rFonts w:ascii="Arial" w:hAnsi="Arial" w:cs="Arial"/>
+          <w:sz w:val="24"/>
+          <w:szCs w:val="24"/>
+        </w:rPr>
+        <w:t>In conclusion, the C++ project successfully simulates the algorithms used by the operating system to manage processes, memory (page replacement), and disk scheduling. The program presents a clear and consistent menu for selecting between different types of algorithms and displaying the results obtained. Moreover, a submenu is provided for each category:</w:t>
+      </w:r>
+    </w:p>
+    <w:p>
+      <w:pPr>
+        <w:spacing w:line="480" w:lineRule="auto"/>
+        <w:rPr>
+          <w:rFonts w:ascii="Arial" w:hAnsi="Arial" w:cs="Arial"/>
+          <w:sz w:val="24"/>
+          <w:szCs w:val="24"/>
+        </w:rPr>
+      </w:pPr>
+      <w:r>
+        <w:rPr>
+          <w:rFonts w:ascii="Arial" w:hAnsi="Arial" w:cs="Arial"/>
+          <w:sz w:val="24"/>
+          <w:szCs w:val="24"/>
+        </w:rPr>
+        <w:t xml:space="preserve">a. Processes: FCFS, SJF (Shortest Job First Scheduling, Preemptive), Priority (Preemptive, user-defined priorities), Round Robin (RR, user-defined quantum). The program requests the number of processes (maximum of 10), the information for each process (burst time, arrival time), and allows the user to choose whether to run all algorithms or </w:t>
+      </w:r>
+      <w:proofErr w:type="gramStart"/>
+      <w:r>
+        <w:rPr>
+          <w:rFonts w:ascii="Arial" w:hAnsi="Arial" w:cs="Arial"/>
+          <w:sz w:val="24"/>
+          <w:szCs w:val="24"/>
+        </w:rPr>
+        <w:t>one in particular</w:t>
+      </w:r>
+      <w:proofErr w:type="gramEnd"/>
+      <w:r>
+        <w:rPr>
+          <w:rFonts w:ascii="Arial" w:hAnsi="Arial" w:cs="Arial"/>
+          <w:sz w:val="24"/>
+          <w:szCs w:val="24"/>
+        </w:rPr>
+        <w:t>. The results clearly display the waiting time and turnaround time for each process, as well as the average waiting time and average turnaround time. The program uses linked lists as the required data structure.</w:t>
+      </w:r>
+    </w:p>
+    <w:p>
+      <w:pPr>
+        <w:spacing w:line="480" w:lineRule="auto"/>
+        <w:rPr>
+          <w:rFonts w:ascii="Arial" w:hAnsi="Arial" w:cs="Arial"/>
+          <w:sz w:val="24"/>
+          <w:szCs w:val="24"/>
+        </w:rPr>
+      </w:pPr>
+      <w:r>
+        <w:rPr>
+          <w:rFonts w:ascii="Arial" w:hAnsi="Arial" w:cs="Arial"/>
+          <w:sz w:val="24"/>
+          <w:szCs w:val="24"/>
+        </w:rPr>
+        <w:t>b. Memory: LRU (Least Recently Used), Optimal, FIFO (First In - First Out). The program requests the number of frames and the reference string (maximum of 20 pages). For all algorithms, the program displays the number of page faults, assuming demand paging. Linked lists are used as the required data structure.</w:t>
+      </w:r>
+    </w:p>
+    <w:p>
+      <w:pPr>
+        <w:spacing w:line="480" w:lineRule="auto"/>
+        <w:rPr>
+          <w:rFonts w:ascii="Arial" w:hAnsi="Arial" w:cs="Arial"/>
+          <w:sz w:val="24"/>
+          <w:szCs w:val="24"/>
+        </w:rPr>
+      </w:pPr>
+      <w:r>
+        <w:rPr>
+          <w:rFonts w:ascii="Arial" w:hAnsi="Arial" w:cs="Arial"/>
+          <w:sz w:val="24"/>
+          <w:szCs w:val="24"/>
+        </w:rPr>
+        <w:t>c. Disk Scheduling: FCFS (First Come, First Served), SSF (Shortest Seek First), Scan (elevator algorithm), C-Scan. The program requests the initial position and the queue of requests (10 requests). For all algorithms, the program clearly displays the movement chain and the number of movements made. There is no specific requirement for the use of data structures in this category.</w:t>
+      </w:r>
+    </w:p>
+    <w:p>
+      <w:pPr>
+        <w:spacing w:line="480" w:lineRule="auto"/>
+        <w:jc w:val="center"/>
+        <w:rPr>
+          <w:rFonts w:ascii="Arial" w:hAnsi="Arial" w:cs="Arial"/>
+          <w:sz w:val="24"/>
+          <w:szCs w:val="24"/>
+        </w:rPr>
+      </w:pPr>
+      <w:r>
+        <w:rPr>
+          <w:rFonts w:ascii="Arial" w:hAnsi="Arial" w:cs="Arial"/>
+          <w:sz w:val="24"/>
+          <w:szCs w:val="24"/>
+        </w:rPr>
+        <w:lastRenderedPageBreak/>
+        <w:t>References</w:t>
+      </w:r>
     </w:p>
     <w:p>
       <w:pPr>
@@ -4961,6 +6318,119 @@
       </w:pPr>
     </w:lvl>
   </w:abstractNum>
+  <w:abstractNum w:abstractNumId="3" w15:restartNumberingAfterBreak="0">
+    <w:nsid w:val="6FEA387D"/>
+    <w:multiLevelType w:val="hybridMultilevel"/>
+    <w:tmpl w:val="2D100A70"/>
+    <w:lvl w:ilvl="0" w:tplc="04090001">
+      <w:start w:val="1"/>
+      <w:numFmt w:val="bullet"/>
+      <w:lvlText w:val=""/>
+      <w:lvlJc w:val="left"/>
+      <w:pPr>
+        <w:ind w:left="1080" w:hanging="360"/>
+      </w:pPr>
+      <w:rPr>
+        <w:rFonts w:ascii="Symbol" w:hAnsi="Symbol" w:hint="default"/>
+      </w:rPr>
+    </w:lvl>
+    <w:lvl w:ilvl="1" w:tplc="04090003" w:tentative="1">
+      <w:start w:val="1"/>
+      <w:numFmt w:val="bullet"/>
+      <w:lvlText w:val="o"/>
+      <w:lvlJc w:val="left"/>
+      <w:pPr>
+        <w:ind w:left="1800" w:hanging="360"/>
+      </w:pPr>
+      <w:rPr>
+        <w:rFonts w:ascii="Courier New" w:hAnsi="Courier New" w:cs="Courier New" w:hint="default"/>
+      </w:rPr>
+    </w:lvl>
+    <w:lvl w:ilvl="2" w:tplc="04090005" w:tentative="1">
+      <w:start w:val="1"/>
+      <w:numFmt w:val="bullet"/>
+      <w:lvlText w:val=""/>
+      <w:lvlJc w:val="left"/>
+      <w:pPr>
+        <w:ind w:left="2520" w:hanging="360"/>
+      </w:pPr>
+      <w:rPr>
+        <w:rFonts w:ascii="Wingdings" w:hAnsi="Wingdings" w:hint="default"/>
+      </w:rPr>
+    </w:lvl>
+    <w:lvl w:ilvl="3" w:tplc="04090001" w:tentative="1">
+      <w:start w:val="1"/>
+      <w:numFmt w:val="bullet"/>
+      <w:lvlText w:val=""/>
+      <w:lvlJc w:val="left"/>
+      <w:pPr>
+        <w:ind w:left="3240" w:hanging="360"/>
+      </w:pPr>
+      <w:rPr>
+        <w:rFonts w:ascii="Symbol" w:hAnsi="Symbol" w:hint="default"/>
+      </w:rPr>
+    </w:lvl>
+    <w:lvl w:ilvl="4" w:tplc="04090003" w:tentative="1">
+      <w:start w:val="1"/>
+      <w:numFmt w:val="bullet"/>
+      <w:lvlText w:val="o"/>
+      <w:lvlJc w:val="left"/>
+      <w:pPr>
+        <w:ind w:left="3960" w:hanging="360"/>
+      </w:pPr>
+      <w:rPr>
+        <w:rFonts w:ascii="Courier New" w:hAnsi="Courier New" w:cs="Courier New" w:hint="default"/>
+      </w:rPr>
+    </w:lvl>
+    <w:lvl w:ilvl="5" w:tplc="04090005" w:tentative="1">
+      <w:start w:val="1"/>
+      <w:numFmt w:val="bullet"/>
+      <w:lvlText w:val=""/>
+      <w:lvlJc w:val="left"/>
+      <w:pPr>
+        <w:ind w:left="4680" w:hanging="360"/>
+      </w:pPr>
+      <w:rPr>
+        <w:rFonts w:ascii="Wingdings" w:hAnsi="Wingdings" w:hint="default"/>
+      </w:rPr>
+    </w:lvl>
+    <w:lvl w:ilvl="6" w:tplc="04090001" w:tentative="1">
+      <w:start w:val="1"/>
+      <w:numFmt w:val="bullet"/>
+      <w:lvlText w:val=""/>
+      <w:lvlJc w:val="left"/>
+      <w:pPr>
+        <w:ind w:left="5400" w:hanging="360"/>
+      </w:pPr>
+      <w:rPr>
+        <w:rFonts w:ascii="Symbol" w:hAnsi="Symbol" w:hint="default"/>
+      </w:rPr>
+    </w:lvl>
+    <w:lvl w:ilvl="7" w:tplc="04090003" w:tentative="1">
+      <w:start w:val="1"/>
+      <w:numFmt w:val="bullet"/>
+      <w:lvlText w:val="o"/>
+      <w:lvlJc w:val="left"/>
+      <w:pPr>
+        <w:ind w:left="6120" w:hanging="360"/>
+      </w:pPr>
+      <w:rPr>
+        <w:rFonts w:ascii="Courier New" w:hAnsi="Courier New" w:cs="Courier New" w:hint="default"/>
+      </w:rPr>
+    </w:lvl>
+    <w:lvl w:ilvl="8" w:tplc="04090005" w:tentative="1">
+      <w:start w:val="1"/>
+      <w:numFmt w:val="bullet"/>
+      <w:lvlText w:val=""/>
+      <w:lvlJc w:val="left"/>
+      <w:pPr>
+        <w:ind w:left="6840" w:hanging="360"/>
+      </w:pPr>
+      <w:rPr>
+        <w:rFonts w:ascii="Wingdings" w:hAnsi="Wingdings" w:hint="default"/>
+      </w:rPr>
+    </w:lvl>
+  </w:abstractNum>
   <w:num w:numId="1" w16cid:durableId="1074931271">
     <w:abstractNumId w:val="2"/>
   </w:num>
@@ -4969,6 +6439,9 @@
   </w:num>
   <w:num w:numId="3" w16cid:durableId="697702968">
     <w:abstractNumId w:val="0"/>
+  </w:num>
+  <w:num w:numId="4" w16cid:durableId="949777982">
+    <w:abstractNumId w:val="3"/>
   </w:num>
 </w:numbering>
 </file>

</xml_diff>